<commit_message>
Manual del Sistema Avanzando...
sigo con los de reporte Aparte pero ahi deje un poco la guia para que
los sigas
</commit_message>
<xml_diff>
--- a/Manual del Sistema.docx
+++ b/Manual del Sistema.docx
@@ -780,16 +780,7 @@
                             <w:color w:val="000000"/>
                             <w:sz w:val="96"/>
                           </w:rPr>
-                          <w:t>Manual de</w:t>
-                        </w:r>
-                        <w:r>
-                          <w:rPr>
-                            <w:rFonts w:ascii="Calibri" w:eastAsia="Calibri" w:hAnsi="Calibri" w:cs="Calibri"/>
-                            <w:b/>
-                            <w:color w:val="000000"/>
-                            <w:sz w:val="96"/>
-                          </w:rPr>
-                          <w:t xml:space="preserve">l Sistema de Escritorio </w:t>
+                          <w:t xml:space="preserve">Manual del Sistema de Escritorio </w:t>
                         </w:r>
                       </w:p>
                       <w:p>
@@ -1030,7 +1021,7 @@
                     <pic:cNvPicPr/>
                   </pic:nvPicPr>
                   <pic:blipFill>
-                    <a:blip r:embed="rId4">
+                    <a:blip r:embed="rId5">
                       <a:extLst>
                         <a:ext uri="{28A0092B-C50C-407E-A947-70E740481C1C}">
                           <a14:useLocalDpi xmlns:a14="http://schemas.microsoft.com/office/drawing/2010/main" val="0"/>
@@ -1075,7 +1066,7 @@
         <mc:AlternateContent>
           <mc:Choice Requires="wps">
             <w:drawing>
-              <wp:anchor distT="0" distB="0" distL="114300" distR="114300" simplePos="0" relativeHeight="251662336" behindDoc="0" locked="0" layoutInCell="1" allowOverlap="1" wp14:anchorId="1C275F87" wp14:editId="2D8880A8">
+              <wp:anchor distT="0" distB="0" distL="114300" distR="114300" simplePos="0" relativeHeight="251662336" behindDoc="0" locked="0" layoutInCell="1" allowOverlap="1" wp14:anchorId="7DAA4C9F" wp14:editId="094A67BA">
                 <wp:simplePos x="0" y="0"/>
                 <wp:positionH relativeFrom="rightMargin">
                   <wp:posOffset>-171450</wp:posOffset>
@@ -1150,7 +1141,7 @@
           </mc:Choice>
           <mc:Fallback>
             <w:pict>
-              <v:shapetype w14:anchorId="1C275F87" id="_x0000_t202" coordsize="21600,21600" o:spt="202" path="m,l,21600r21600,l21600,xe">
+              <v:shapetype w14:anchorId="7DAA4C9F" id="_x0000_t202" coordsize="21600,21600" o:spt="202" path="m,l,21600r21600,l21600,xe">
                 <v:stroke joinstyle="miter"/>
                 <v:path gradientshapeok="t" o:connecttype="rect"/>
               </v:shapetype>
@@ -1180,7 +1171,7 @@
         <mc:AlternateContent>
           <mc:Choice Requires="wps">
             <w:drawing>
-              <wp:anchor distT="0" distB="0" distL="114300" distR="114300" simplePos="0" relativeHeight="251661312" behindDoc="0" locked="0" layoutInCell="1" allowOverlap="1" wp14:anchorId="718826DB" wp14:editId="0F478278">
+              <wp:anchor distT="0" distB="0" distL="114300" distR="114300" simplePos="0" relativeHeight="251661312" behindDoc="0" locked="0" layoutInCell="1" allowOverlap="1" wp14:anchorId="1A51FD20" wp14:editId="56686F38">
                 <wp:simplePos x="0" y="0"/>
                 <wp:positionH relativeFrom="margin">
                   <wp:posOffset>4371340</wp:posOffset>
@@ -1235,7 +1226,7 @@
           </mc:Choice>
           <mc:Fallback>
             <w:pict>
-              <v:line w14:anchorId="06D0DBD6" id="Conector recto 2" o:spid="_x0000_s1026" style="position:absolute;flip:y;z-index:251661312;visibility:visible;mso-wrap-style:square;mso-width-percent:0;mso-height-percent:0;mso-wrap-distance-left:9pt;mso-wrap-distance-top:0;mso-wrap-distance-right:9pt;mso-wrap-distance-bottom:0;mso-position-horizontal:absolute;mso-position-horizontal-relative:margin;mso-position-vertical:absolute;mso-position-vertical-relative:text;mso-width-percent:0;mso-height-percent:0;mso-width-relative:margin;mso-height-relative:margin" from="344.2pt,8.9pt" to="416.2pt,9.65pt" o:gfxdata="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" strokecolor="#4472c4 [3208]" strokeweight="1.5pt">
+              <v:line w14:anchorId="6940F99F" id="Conector recto 2" o:spid="_x0000_s1026" style="position:absolute;flip:y;z-index:251661312;visibility:visible;mso-wrap-style:square;mso-width-percent:0;mso-height-percent:0;mso-wrap-distance-left:9pt;mso-wrap-distance-top:0;mso-wrap-distance-right:9pt;mso-wrap-distance-bottom:0;mso-position-horizontal:absolute;mso-position-horizontal-relative:margin;mso-position-vertical:absolute;mso-position-vertical-relative:text;mso-width-percent:0;mso-height-percent:0;mso-width-relative:margin;mso-height-relative:margin" from="344.2pt,8.9pt" to="416.2pt,9.65pt" o:gfxdata="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" strokecolor="#4472c4 [3208]" strokeweight="1.5pt">
                 <v:stroke joinstyle="miter"/>
                 <w10:wrap anchorx="margin"/>
               </v:line>
@@ -1254,7 +1245,7 @@
         <mc:AlternateContent>
           <mc:Choice Requires="wps">
             <w:drawing>
-              <wp:anchor distT="0" distB="0" distL="114300" distR="114300" simplePos="0" relativeHeight="251666432" behindDoc="0" locked="0" layoutInCell="1" allowOverlap="1" wp14:anchorId="7FE2A896" wp14:editId="356A805F">
+              <wp:anchor distT="0" distB="0" distL="114300" distR="114300" simplePos="0" relativeHeight="251666432" behindDoc="0" locked="0" layoutInCell="1" allowOverlap="1" wp14:anchorId="24529846" wp14:editId="0FA883BC">
                 <wp:simplePos x="0" y="0"/>
                 <wp:positionH relativeFrom="margin">
                   <wp:posOffset>5001895</wp:posOffset>
@@ -1351,7 +1342,7 @@
           </mc:Choice>
           <mc:Fallback>
             <w:pict>
-              <v:shape w14:anchorId="7FE2A896" id="Cuadro de texto 5" o:spid="_x0000_s1043" type="#_x0000_t202" style="position:absolute;margin-left:393.85pt;margin-top:5.2pt;width:101.25pt;height:39.75pt;z-index:251666432;visibility:visible;mso-wrap-style:square;mso-width-percent:0;mso-height-percent:0;mso-wrap-distance-left:9pt;mso-wrap-distance-top:0;mso-wrap-distance-right:9pt;mso-wrap-distance-bottom:0;mso-position-horizontal:absolute;mso-position-horizontal-relative:margin;mso-position-vertical:absolute;mso-position-vertical-relative:text;mso-width-percent:0;mso-height-percent:0;mso-width-relative:margin;mso-height-relative:margin;v-text-anchor:top" o:gfxdata="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" fillcolor="white [3201]" strokeweight=".5pt">
+              <v:shape w14:anchorId="24529846" id="Cuadro de texto 5" o:spid="_x0000_s1043" type="#_x0000_t202" style="position:absolute;margin-left:393.85pt;margin-top:5.2pt;width:101.25pt;height:39.75pt;z-index:251666432;visibility:visible;mso-wrap-style:square;mso-width-percent:0;mso-height-percent:0;mso-wrap-distance-left:9pt;mso-wrap-distance-top:0;mso-wrap-distance-right:9pt;mso-wrap-distance-bottom:0;mso-position-horizontal:absolute;mso-position-horizontal-relative:margin;mso-position-vertical:absolute;mso-position-vertical-relative:text;mso-width-percent:0;mso-height-percent:0;mso-width-relative:margin;mso-height-relative:margin;v-text-anchor:top" o:gfxdata="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" fillcolor="white [3201]" strokeweight=".5pt">
                 <v:textbox>
                   <w:txbxContent>
                     <w:p>
@@ -1396,7 +1387,7 @@
         <mc:AlternateContent>
           <mc:Choice Requires="wps">
             <w:drawing>
-              <wp:anchor distT="0" distB="0" distL="114300" distR="114300" simplePos="0" relativeHeight="251670528" behindDoc="0" locked="0" layoutInCell="1" allowOverlap="1" wp14:anchorId="084424D7" wp14:editId="39460607">
+              <wp:anchor distT="0" distB="0" distL="114300" distR="114300" simplePos="0" relativeHeight="251670528" behindDoc="0" locked="0" layoutInCell="1" allowOverlap="1" wp14:anchorId="69BA0812" wp14:editId="20D496D9">
                 <wp:simplePos x="0" y="0"/>
                 <wp:positionH relativeFrom="rightMargin">
                   <wp:posOffset>-6184900</wp:posOffset>
@@ -1474,7 +1465,7 @@
           </mc:Choice>
           <mc:Fallback>
             <w:pict>
-              <v:shape w14:anchorId="084424D7" id="Cuadro de texto 7" o:spid="_x0000_s1044" type="#_x0000_t202" style="position:absolute;margin-left:-487pt;margin-top:31.45pt;width:118.5pt;height:36.75pt;z-index:251670528;visibility:visible;mso-wrap-style:square;mso-width-percent:0;mso-height-percent:0;mso-wrap-distance-left:9pt;mso-wrap-distance-top:0;mso-wrap-distance-right:9pt;mso-wrap-distance-bottom:0;mso-position-horizontal:absolute;mso-position-horizontal-relative:right-margin-area;mso-position-vertical:absolute;mso-position-vertical-relative:text;mso-width-percent:0;mso-height-percent:0;mso-width-relative:margin;mso-height-relative:margin;v-text-anchor:top" o:gfxdata="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" fillcolor="white [3201]" strokeweight=".5pt">
+              <v:shape w14:anchorId="69BA0812" id="Cuadro de texto 7" o:spid="_x0000_s1044" type="#_x0000_t202" style="position:absolute;margin-left:-487pt;margin-top:31.45pt;width:118.5pt;height:36.75pt;z-index:251670528;visibility:visible;mso-wrap-style:square;mso-width-percent:0;mso-height-percent:0;mso-wrap-distance-left:9pt;mso-wrap-distance-top:0;mso-wrap-distance-right:9pt;mso-wrap-distance-bottom:0;mso-position-horizontal:absolute;mso-position-horizontal-relative:right-margin-area;mso-position-vertical:absolute;mso-position-vertical-relative:text;mso-width-percent:0;mso-height-percent:0;mso-width-relative:margin;mso-height-relative:margin;v-text-anchor:top" o:gfxdata="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" fillcolor="white [3201]" strokeweight=".5pt">
                 <v:textbox>
                   <w:txbxContent>
                     <w:p>
@@ -1498,7 +1489,7 @@
         <mc:AlternateContent>
           <mc:Choice Requires="wps">
             <w:drawing>
-              <wp:anchor distT="0" distB="0" distL="114300" distR="114300" simplePos="0" relativeHeight="251664384" behindDoc="0" locked="0" layoutInCell="1" allowOverlap="1" wp14:anchorId="70B7BF7B" wp14:editId="5439B81C">
+              <wp:anchor distT="0" distB="0" distL="114300" distR="114300" simplePos="0" relativeHeight="251664384" behindDoc="0" locked="0" layoutInCell="1" allowOverlap="1" wp14:anchorId="16ABC36C" wp14:editId="5674CFBD">
                 <wp:simplePos x="0" y="0"/>
                 <wp:positionH relativeFrom="margin">
                   <wp:posOffset>4342765</wp:posOffset>
@@ -1553,7 +1544,7 @@
           </mc:Choice>
           <mc:Fallback>
             <w:pict>
-              <v:line w14:anchorId="6961116C" id="Conector recto 4" o:spid="_x0000_s1026" style="position:absolute;flip:y;z-index:251664384;visibility:visible;mso-wrap-style:square;mso-width-percent:0;mso-height-percent:0;mso-wrap-distance-left:9pt;mso-wrap-distance-top:0;mso-wrap-distance-right:9pt;mso-wrap-distance-bottom:0;mso-position-horizontal:absolute;mso-position-horizontal-relative:margin;mso-position-vertical:absolute;mso-position-vertical-relative:text;mso-width-percent:0;mso-height-percent:0;mso-width-relative:margin;mso-height-relative:margin" from="341.95pt,.65pt" to="413.95pt,1.4pt" o:gfxdata="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" strokecolor="#4472c4 [3208]" strokeweight="1.5pt">
+              <v:line w14:anchorId="47CC86EC" id="Conector recto 4" o:spid="_x0000_s1026" style="position:absolute;flip:y;z-index:251664384;visibility:visible;mso-wrap-style:square;mso-width-percent:0;mso-height-percent:0;mso-wrap-distance-left:9pt;mso-wrap-distance-top:0;mso-wrap-distance-right:9pt;mso-wrap-distance-bottom:0;mso-position-horizontal:absolute;mso-position-horizontal-relative:margin;mso-position-vertical:absolute;mso-position-vertical-relative:text;mso-width-percent:0;mso-height-percent:0;mso-width-relative:margin;mso-height-relative:margin" from="341.95pt,.65pt" to="413.95pt,1.4pt" o:gfxdata="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" strokecolor="#4472c4 [3208]" strokeweight="1.5pt">
                 <v:stroke joinstyle="miter"/>
                 <w10:wrap anchorx="margin"/>
               </v:line>
@@ -1572,7 +1563,7 @@
         <mc:AlternateContent>
           <mc:Choice Requires="wps">
             <w:drawing>
-              <wp:anchor distT="0" distB="0" distL="114300" distR="114300" simplePos="0" relativeHeight="251668480" behindDoc="0" locked="0" layoutInCell="1" allowOverlap="1" wp14:anchorId="555AF4EF" wp14:editId="1D73509D">
+              <wp:anchor distT="0" distB="0" distL="114300" distR="114300" simplePos="0" relativeHeight="251668480" behindDoc="0" locked="0" layoutInCell="1" allowOverlap="1" wp14:anchorId="5DCF7BF6" wp14:editId="7BD36813">
                 <wp:simplePos x="0" y="0"/>
                 <wp:positionH relativeFrom="margin">
                   <wp:posOffset>300990</wp:posOffset>
@@ -1627,7 +1618,7 @@
           </mc:Choice>
           <mc:Fallback>
             <w:pict>
-              <v:line w14:anchorId="0EA261C6" id="Conector recto 6" o:spid="_x0000_s1026" style="position:absolute;flip:y;z-index:251668480;visibility:visible;mso-wrap-style:square;mso-width-percent:0;mso-height-percent:0;mso-wrap-distance-left:9pt;mso-wrap-distance-top:0;mso-wrap-distance-right:9pt;mso-wrap-distance-bottom:0;mso-position-horizontal:absolute;mso-position-horizontal-relative:margin;mso-position-vertical:absolute;mso-position-vertical-relative:text;mso-width-percent:0;mso-height-percent:0;mso-width-relative:margin;mso-height-relative:margin" from="23.7pt,3.65pt" to="139.2pt,3.65pt" o:gfxdata="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" strokecolor="#4472c4 [3208]" strokeweight="1.5pt">
+              <v:line w14:anchorId="1DA28976" id="Conector recto 6" o:spid="_x0000_s1026" style="position:absolute;flip:y;z-index:251668480;visibility:visible;mso-wrap-style:square;mso-width-percent:0;mso-height-percent:0;mso-wrap-distance-left:9pt;mso-wrap-distance-top:0;mso-wrap-distance-right:9pt;mso-wrap-distance-bottom:0;mso-position-horizontal:absolute;mso-position-horizontal-relative:margin;mso-position-vertical:absolute;mso-position-vertical-relative:text;mso-width-percent:0;mso-height-percent:0;mso-width-relative:margin;mso-height-relative:margin" from="23.7pt,3.65pt" to="139.2pt,3.65pt" o:gfxdata="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" strokecolor="#4472c4 [3208]" strokeweight="1.5pt">
                 <v:stroke joinstyle="miter"/>
                 <w10:wrap anchorx="margin"/>
               </v:line>
@@ -1643,7 +1634,7 @@
         <mc:AlternateContent>
           <mc:Choice Requires="wps">
             <w:drawing>
-              <wp:anchor distT="0" distB="0" distL="114300" distR="114300" simplePos="0" relativeHeight="251674624" behindDoc="0" locked="0" layoutInCell="1" allowOverlap="1" wp14:anchorId="6BE85E11" wp14:editId="4C6D9382">
+              <wp:anchor distT="0" distB="0" distL="114300" distR="114300" simplePos="0" relativeHeight="251674624" behindDoc="0" locked="0" layoutInCell="1" allowOverlap="1" wp14:anchorId="784CADB1" wp14:editId="30B044D4">
                 <wp:simplePos x="0" y="0"/>
                 <wp:positionH relativeFrom="margin">
                   <wp:posOffset>4895850</wp:posOffset>
@@ -1725,7 +1716,7 @@
           </mc:Choice>
           <mc:Fallback>
             <w:pict>
-              <v:shape w14:anchorId="6BE85E11" id="Cuadro de texto 9" o:spid="_x0000_s1045" type="#_x0000_t202" style="position:absolute;margin-left:385.5pt;margin-top:.65pt;width:105pt;height:40.5pt;z-index:251674624;visibility:visible;mso-wrap-style:square;mso-width-percent:0;mso-height-percent:0;mso-wrap-distance-left:9pt;mso-wrap-distance-top:0;mso-wrap-distance-right:9pt;mso-wrap-distance-bottom:0;mso-position-horizontal:absolute;mso-position-horizontal-relative:margin;mso-position-vertical:absolute;mso-position-vertical-relative:text;mso-width-percent:0;mso-height-percent:0;mso-width-relative:margin;mso-height-relative:margin;v-text-anchor:top" o:gfxdata="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" fillcolor="white [3201]" strokeweight=".5pt">
+              <v:shape w14:anchorId="784CADB1" id="Cuadro de texto 9" o:spid="_x0000_s1045" type="#_x0000_t202" style="position:absolute;margin-left:385.5pt;margin-top:.65pt;width:105pt;height:40.5pt;z-index:251674624;visibility:visible;mso-wrap-style:square;mso-width-percent:0;mso-height-percent:0;mso-wrap-distance-left:9pt;mso-wrap-distance-top:0;mso-wrap-distance-right:9pt;mso-wrap-distance-bottom:0;mso-position-horizontal:absolute;mso-position-horizontal-relative:margin;mso-position-vertical:absolute;mso-position-vertical-relative:text;mso-width-percent:0;mso-height-percent:0;mso-width-relative:margin;mso-height-relative:margin;v-text-anchor:top" o:gfxdata="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" fillcolor="white [3201]" strokeweight=".5pt">
                 <v:textbox>
                   <w:txbxContent>
                     <w:p>
@@ -1753,7 +1744,7 @@
         <mc:AlternateContent>
           <mc:Choice Requires="wps">
             <w:drawing>
-              <wp:anchor distT="0" distB="0" distL="114300" distR="114300" simplePos="0" relativeHeight="251672576" behindDoc="0" locked="0" layoutInCell="1" allowOverlap="1" wp14:anchorId="22C0BA45" wp14:editId="56B6ACF3">
+              <wp:anchor distT="0" distB="0" distL="114300" distR="114300" simplePos="0" relativeHeight="251672576" behindDoc="0" locked="0" layoutInCell="1" allowOverlap="1" wp14:anchorId="754D57A6" wp14:editId="332864F4">
                 <wp:simplePos x="0" y="0"/>
                 <wp:positionH relativeFrom="margin">
                   <wp:posOffset>3514725</wp:posOffset>
@@ -1808,7 +1799,7 @@
           </mc:Choice>
           <mc:Fallback>
             <w:pict>
-              <v:line w14:anchorId="05EFFE1A" id="Conector recto 8" o:spid="_x0000_s1026" style="position:absolute;flip:y;z-index:251672576;visibility:visible;mso-wrap-style:square;mso-width-percent:0;mso-height-percent:0;mso-wrap-distance-left:9pt;mso-wrap-distance-top:0;mso-wrap-distance-right:9pt;mso-wrap-distance-bottom:0;mso-position-horizontal:absolute;mso-position-horizontal-relative:margin;mso-position-vertical:absolute;mso-position-vertical-relative:text;mso-width-percent:0;mso-height-percent:0;mso-width-relative:margin;mso-height-relative:margin" from="276.75pt,3.65pt" to="392.25pt,3.65pt" o:gfxdata="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" strokecolor="#4472c4 [3208]" strokeweight="1.5pt">
+              <v:line w14:anchorId="1EF0F4E8" id="Conector recto 8" o:spid="_x0000_s1026" style="position:absolute;flip:y;z-index:251672576;visibility:visible;mso-wrap-style:square;mso-width-percent:0;mso-height-percent:0;mso-wrap-distance-left:9pt;mso-wrap-distance-top:0;mso-wrap-distance-right:9pt;mso-wrap-distance-bottom:0;mso-position-horizontal:absolute;mso-position-horizontal-relative:margin;mso-position-vertical:absolute;mso-position-vertical-relative:text;mso-width-percent:0;mso-height-percent:0;mso-width-relative:margin;mso-height-relative:margin" from="276.75pt,3.65pt" to="392.25pt,3.65pt" o:gfxdata="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" strokecolor="#4472c4 [3208]" strokeweight="1.5pt">
                 <v:stroke joinstyle="miter"/>
                 <w10:wrap anchorx="margin"/>
               </v:line>
@@ -1819,12 +1810,3606 @@
     </w:p>
     <w:p/>
     <w:p/>
-    <w:p/>
-    <w:p/>
     <w:p>
-      <w:bookmarkStart w:id="1" w:name="_GoBack"/>
-      <w:bookmarkEnd w:id="1"/>
+      <w:pPr>
+        <w:pStyle w:val="Ttulo1"/>
+      </w:pPr>
+      <w:r>
+        <w:t>Panel Principal del Sistema</w:t>
+      </w:r>
     </w:p>
+    <w:p>
+      <w:r>
+        <w:rPr>
+          <w:noProof/>
+          <w:lang w:eastAsia="es-EC"/>
+        </w:rPr>
+        <w:drawing>
+          <wp:anchor distT="0" distB="0" distL="114300" distR="114300" simplePos="0" relativeHeight="251675648" behindDoc="0" locked="0" layoutInCell="1" allowOverlap="1" wp14:anchorId="175D2E86" wp14:editId="6CCE8A24">
+            <wp:simplePos x="0" y="0"/>
+            <wp:positionH relativeFrom="margin">
+              <wp:posOffset>775970</wp:posOffset>
+            </wp:positionH>
+            <wp:positionV relativeFrom="paragraph">
+              <wp:posOffset>92710</wp:posOffset>
+            </wp:positionV>
+            <wp:extent cx="4171315" cy="3638550"/>
+            <wp:effectExtent l="0" t="0" r="635" b="0"/>
+            <wp:wrapSquare wrapText="bothSides"/>
+            <wp:docPr id="10" name="Imagen 10"/>
+            <wp:cNvGraphicFramePr>
+              <a:graphicFrameLocks xmlns:a="http://schemas.openxmlformats.org/drawingml/2006/main" noChangeAspect="1"/>
+            </wp:cNvGraphicFramePr>
+            <a:graphic xmlns:a="http://schemas.openxmlformats.org/drawingml/2006/main">
+              <a:graphicData uri="http://schemas.openxmlformats.org/drawingml/2006/picture">
+                <pic:pic xmlns:pic="http://schemas.openxmlformats.org/drawingml/2006/picture">
+                  <pic:nvPicPr>
+                    <pic:cNvPr id="1" name=""/>
+                    <pic:cNvPicPr/>
+                  </pic:nvPicPr>
+                  <pic:blipFill rotWithShape="1">
+                    <a:blip r:embed="rId6">
+                      <a:extLst>
+                        <a:ext uri="{28A0092B-C50C-407E-A947-70E740481C1C}">
+                          <a14:useLocalDpi xmlns:a14="http://schemas.microsoft.com/office/drawing/2010/main" val="0"/>
+                        </a:ext>
+                      </a:extLst>
+                    </a:blip>
+                    <a:srcRect r="66506" b="38889"/>
+                    <a:stretch/>
+                  </pic:blipFill>
+                  <pic:spPr bwMode="auto">
+                    <a:xfrm>
+                      <a:off x="0" y="0"/>
+                      <a:ext cx="4171315" cy="3638550"/>
+                    </a:xfrm>
+                    <a:prstGeom prst="rect">
+                      <a:avLst/>
+                    </a:prstGeom>
+                    <a:ln>
+                      <a:noFill/>
+                    </a:ln>
+                    <a:extLst>
+                      <a:ext uri="{53640926-AAD7-44D8-BBD7-CCE9431645EC}">
+                        <a14:shadowObscured xmlns:a14="http://schemas.microsoft.com/office/drawing/2010/main"/>
+                      </a:ext>
+                    </a:extLst>
+                  </pic:spPr>
+                </pic:pic>
+              </a:graphicData>
+            </a:graphic>
+            <wp14:sizeRelH relativeFrom="page">
+              <wp14:pctWidth>0</wp14:pctWidth>
+            </wp14:sizeRelH>
+            <wp14:sizeRelV relativeFrom="page">
+              <wp14:pctHeight>0</wp14:pctHeight>
+            </wp14:sizeRelV>
+          </wp:anchor>
+        </w:drawing>
+      </w:r>
+    </w:p>
+    <w:p>
+      <w:r>
+        <w:rPr>
+          <w:noProof/>
+          <w:lang w:eastAsia="es-EC"/>
+        </w:rPr>
+        <mc:AlternateContent>
+          <mc:Choice Requires="wps">
+            <w:drawing>
+              <wp:anchor distT="0" distB="0" distL="114300" distR="114300" simplePos="0" relativeHeight="251677696" behindDoc="0" locked="0" layoutInCell="1" allowOverlap="1" wp14:anchorId="254E7AE5" wp14:editId="4ECD58B1">
+                <wp:simplePos x="0" y="0"/>
+                <wp:positionH relativeFrom="rightMargin">
+                  <wp:posOffset>-4504690</wp:posOffset>
+                </wp:positionH>
+                <wp:positionV relativeFrom="paragraph">
+                  <wp:posOffset>180340</wp:posOffset>
+                </wp:positionV>
+                <wp:extent cx="314325" cy="228600"/>
+                <wp:effectExtent l="0" t="0" r="28575" b="19050"/>
+                <wp:wrapNone/>
+                <wp:docPr id="29" name="Cuadro de texto 29"/>
+                <wp:cNvGraphicFramePr/>
+                <a:graphic xmlns:a="http://schemas.openxmlformats.org/drawingml/2006/main">
+                  <a:graphicData uri="http://schemas.microsoft.com/office/word/2010/wordprocessingShape">
+                    <wps:wsp>
+                      <wps:cNvSpPr txBox="1"/>
+                      <wps:spPr>
+                        <a:xfrm>
+                          <a:off x="0" y="0"/>
+                          <a:ext cx="314325" cy="228600"/>
+                        </a:xfrm>
+                        <a:prstGeom prst="rect">
+                          <a:avLst/>
+                        </a:prstGeom>
+                        <a:solidFill>
+                          <a:srgbClr val="FFC000"/>
+                        </a:solidFill>
+                        <a:ln w="6350">
+                          <a:solidFill>
+                            <a:prstClr val="black"/>
+                          </a:solidFill>
+                        </a:ln>
+                        <a:effectLst/>
+                      </wps:spPr>
+                      <wps:style>
+                        <a:lnRef idx="0">
+                          <a:schemeClr val="accent1"/>
+                        </a:lnRef>
+                        <a:fillRef idx="0">
+                          <a:schemeClr val="accent1"/>
+                        </a:fillRef>
+                        <a:effectRef idx="0">
+                          <a:schemeClr val="accent1"/>
+                        </a:effectRef>
+                        <a:fontRef idx="minor">
+                          <a:schemeClr val="dk1"/>
+                        </a:fontRef>
+                      </wps:style>
+                      <wps:txbx>
+                        <w:txbxContent>
+                          <w:p>
+                            <w:pPr>
+                              <w:rPr>
+                                <w:lang w:val="en-US"/>
+                              </w:rPr>
+                            </w:pPr>
+                            <w:r>
+                              <w:rPr>
+                                <w:lang w:val="en-US"/>
+                              </w:rPr>
+                              <w:t>1</w:t>
+                            </w:r>
+                          </w:p>
+                        </w:txbxContent>
+                      </wps:txbx>
+                      <wps:bodyPr rot="0" spcFirstLastPara="0" vertOverflow="overflow" horzOverflow="overflow" vert="horz" wrap="square" lIns="91440" tIns="45720" rIns="91440" bIns="45720" numCol="1" spcCol="0" rtlCol="0" fromWordArt="0" anchor="t" anchorCtr="0" forceAA="0" compatLnSpc="1">
+                        <a:prstTxWarp prst="textNoShape">
+                          <a:avLst/>
+                        </a:prstTxWarp>
+                        <a:noAutofit/>
+                      </wps:bodyPr>
+                    </wps:wsp>
+                  </a:graphicData>
+                </a:graphic>
+                <wp14:sizeRelH relativeFrom="margin">
+                  <wp14:pctWidth>0</wp14:pctWidth>
+                </wp14:sizeRelH>
+                <wp14:sizeRelV relativeFrom="margin">
+                  <wp14:pctHeight>0</wp14:pctHeight>
+                </wp14:sizeRelV>
+              </wp:anchor>
+            </w:drawing>
+          </mc:Choice>
+          <mc:Fallback>
+            <w:pict>
+              <v:shape w14:anchorId="254E7AE5" id="Cuadro de texto 29" o:spid="_x0000_s1046" type="#_x0000_t202" style="position:absolute;margin-left:-354.7pt;margin-top:14.2pt;width:24.75pt;height:18pt;z-index:251677696;visibility:visible;mso-wrap-style:square;mso-width-percent:0;mso-height-percent:0;mso-wrap-distance-left:9pt;mso-wrap-distance-top:0;mso-wrap-distance-right:9pt;mso-wrap-distance-bottom:0;mso-position-horizontal:absolute;mso-position-horizontal-relative:right-margin-area;mso-position-vertical:absolute;mso-position-vertical-relative:text;mso-width-percent:0;mso-height-percent:0;mso-width-relative:margin;mso-height-relative:margin;v-text-anchor:top" o:gfxdata="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" fillcolor="#ffc000" strokeweight=".5pt">
+                <v:textbox>
+                  <w:txbxContent>
+                    <w:p>
+                      <w:pPr>
+                        <w:rPr>
+                          <w:lang w:val="en-US"/>
+                        </w:rPr>
+                      </w:pPr>
+                      <w:r>
+                        <w:rPr>
+                          <w:lang w:val="en-US"/>
+                        </w:rPr>
+                        <w:t>1</w:t>
+                      </w:r>
+                    </w:p>
+                  </w:txbxContent>
+                </v:textbox>
+                <w10:wrap anchorx="margin"/>
+              </v:shape>
+            </w:pict>
+          </mc:Fallback>
+        </mc:AlternateContent>
+      </w:r>
+      <w:r>
+        <w:rPr>
+          <w:noProof/>
+          <w:lang w:eastAsia="es-EC"/>
+        </w:rPr>
+        <mc:AlternateContent>
+          <mc:Choice Requires="wps">
+            <w:drawing>
+              <wp:anchor distT="0" distB="0" distL="114300" distR="114300" simplePos="0" relativeHeight="251681792" behindDoc="0" locked="0" layoutInCell="1" allowOverlap="1" wp14:anchorId="192A2208" wp14:editId="0068452E">
+                <wp:simplePos x="0" y="0"/>
+                <wp:positionH relativeFrom="rightMargin">
+                  <wp:posOffset>-3489325</wp:posOffset>
+                </wp:positionH>
+                <wp:positionV relativeFrom="paragraph">
+                  <wp:posOffset>187960</wp:posOffset>
+                </wp:positionV>
+                <wp:extent cx="314325" cy="228600"/>
+                <wp:effectExtent l="0" t="0" r="28575" b="19050"/>
+                <wp:wrapNone/>
+                <wp:docPr id="12" name="Cuadro de texto 12"/>
+                <wp:cNvGraphicFramePr/>
+                <a:graphic xmlns:a="http://schemas.openxmlformats.org/drawingml/2006/main">
+                  <a:graphicData uri="http://schemas.microsoft.com/office/word/2010/wordprocessingShape">
+                    <wps:wsp>
+                      <wps:cNvSpPr txBox="1"/>
+                      <wps:spPr>
+                        <a:xfrm>
+                          <a:off x="0" y="0"/>
+                          <a:ext cx="314325" cy="228600"/>
+                        </a:xfrm>
+                        <a:prstGeom prst="rect">
+                          <a:avLst/>
+                        </a:prstGeom>
+                        <a:solidFill>
+                          <a:srgbClr val="FFC000"/>
+                        </a:solidFill>
+                        <a:ln w="6350">
+                          <a:solidFill>
+                            <a:prstClr val="black"/>
+                          </a:solidFill>
+                        </a:ln>
+                        <a:effectLst/>
+                      </wps:spPr>
+                      <wps:style>
+                        <a:lnRef idx="0">
+                          <a:schemeClr val="accent1"/>
+                        </a:lnRef>
+                        <a:fillRef idx="0">
+                          <a:schemeClr val="accent1"/>
+                        </a:fillRef>
+                        <a:effectRef idx="0">
+                          <a:schemeClr val="accent1"/>
+                        </a:effectRef>
+                        <a:fontRef idx="minor">
+                          <a:schemeClr val="dk1"/>
+                        </a:fontRef>
+                      </wps:style>
+                      <wps:txbx>
+                        <w:txbxContent>
+                          <w:p>
+                            <w:pPr>
+                              <w:rPr>
+                                <w:lang w:val="en-US"/>
+                              </w:rPr>
+                            </w:pPr>
+                            <w:r>
+                              <w:rPr>
+                                <w:lang w:val="en-US"/>
+                              </w:rPr>
+                              <w:t>3</w:t>
+                            </w:r>
+                          </w:p>
+                        </w:txbxContent>
+                      </wps:txbx>
+                      <wps:bodyPr rot="0" spcFirstLastPara="0" vertOverflow="overflow" horzOverflow="overflow" vert="horz" wrap="square" lIns="91440" tIns="45720" rIns="91440" bIns="45720" numCol="1" spcCol="0" rtlCol="0" fromWordArt="0" anchor="t" anchorCtr="0" forceAA="0" compatLnSpc="1">
+                        <a:prstTxWarp prst="textNoShape">
+                          <a:avLst/>
+                        </a:prstTxWarp>
+                        <a:noAutofit/>
+                      </wps:bodyPr>
+                    </wps:wsp>
+                  </a:graphicData>
+                </a:graphic>
+                <wp14:sizeRelH relativeFrom="margin">
+                  <wp14:pctWidth>0</wp14:pctWidth>
+                </wp14:sizeRelH>
+                <wp14:sizeRelV relativeFrom="margin">
+                  <wp14:pctHeight>0</wp14:pctHeight>
+                </wp14:sizeRelV>
+              </wp:anchor>
+            </w:drawing>
+          </mc:Choice>
+          <mc:Fallback>
+            <w:pict>
+              <v:shape w14:anchorId="192A2208" id="Cuadro de texto 12" o:spid="_x0000_s1047" type="#_x0000_t202" style="position:absolute;margin-left:-274.75pt;margin-top:14.8pt;width:24.75pt;height:18pt;z-index:251681792;visibility:visible;mso-wrap-style:square;mso-width-percent:0;mso-height-percent:0;mso-wrap-distance-left:9pt;mso-wrap-distance-top:0;mso-wrap-distance-right:9pt;mso-wrap-distance-bottom:0;mso-position-horizontal:absolute;mso-position-horizontal-relative:right-margin-area;mso-position-vertical:absolute;mso-position-vertical-relative:text;mso-width-percent:0;mso-height-percent:0;mso-width-relative:margin;mso-height-relative:margin;v-text-anchor:top" o:gfxdata="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" fillcolor="#ffc000" strokeweight=".5pt">
+                <v:textbox>
+                  <w:txbxContent>
+                    <w:p>
+                      <w:pPr>
+                        <w:rPr>
+                          <w:lang w:val="en-US"/>
+                        </w:rPr>
+                      </w:pPr>
+                      <w:r>
+                        <w:rPr>
+                          <w:lang w:val="en-US"/>
+                        </w:rPr>
+                        <w:t>3</w:t>
+                      </w:r>
+                    </w:p>
+                  </w:txbxContent>
+                </v:textbox>
+                <w10:wrap anchorx="margin"/>
+              </v:shape>
+            </w:pict>
+          </mc:Fallback>
+        </mc:AlternateContent>
+      </w:r>
+      <w:r>
+        <w:rPr>
+          <w:noProof/>
+          <w:lang w:eastAsia="es-EC"/>
+        </w:rPr>
+        <mc:AlternateContent>
+          <mc:Choice Requires="wps">
+            <w:drawing>
+              <wp:anchor distT="0" distB="0" distL="114300" distR="114300" simplePos="0" relativeHeight="251683840" behindDoc="0" locked="0" layoutInCell="1" allowOverlap="1" wp14:anchorId="3B32B8FF" wp14:editId="23EFECD3">
+                <wp:simplePos x="0" y="0"/>
+                <wp:positionH relativeFrom="rightMargin">
+                  <wp:posOffset>-2999740</wp:posOffset>
+                </wp:positionH>
+                <wp:positionV relativeFrom="paragraph">
+                  <wp:posOffset>186055</wp:posOffset>
+                </wp:positionV>
+                <wp:extent cx="314325" cy="228600"/>
+                <wp:effectExtent l="0" t="0" r="28575" b="19050"/>
+                <wp:wrapNone/>
+                <wp:docPr id="14" name="Cuadro de texto 14"/>
+                <wp:cNvGraphicFramePr/>
+                <a:graphic xmlns:a="http://schemas.openxmlformats.org/drawingml/2006/main">
+                  <a:graphicData uri="http://schemas.microsoft.com/office/word/2010/wordprocessingShape">
+                    <wps:wsp>
+                      <wps:cNvSpPr txBox="1"/>
+                      <wps:spPr>
+                        <a:xfrm>
+                          <a:off x="0" y="0"/>
+                          <a:ext cx="314325" cy="228600"/>
+                        </a:xfrm>
+                        <a:prstGeom prst="rect">
+                          <a:avLst/>
+                        </a:prstGeom>
+                        <a:solidFill>
+                          <a:srgbClr val="FFC000"/>
+                        </a:solidFill>
+                        <a:ln w="6350">
+                          <a:solidFill>
+                            <a:prstClr val="black"/>
+                          </a:solidFill>
+                        </a:ln>
+                        <a:effectLst/>
+                      </wps:spPr>
+                      <wps:style>
+                        <a:lnRef idx="0">
+                          <a:schemeClr val="accent1"/>
+                        </a:lnRef>
+                        <a:fillRef idx="0">
+                          <a:schemeClr val="accent1"/>
+                        </a:fillRef>
+                        <a:effectRef idx="0">
+                          <a:schemeClr val="accent1"/>
+                        </a:effectRef>
+                        <a:fontRef idx="minor">
+                          <a:schemeClr val="dk1"/>
+                        </a:fontRef>
+                      </wps:style>
+                      <wps:txbx>
+                        <w:txbxContent>
+                          <w:p>
+                            <w:pPr>
+                              <w:rPr>
+                                <w:lang w:val="en-US"/>
+                              </w:rPr>
+                            </w:pPr>
+                            <w:r>
+                              <w:rPr>
+                                <w:lang w:val="en-US"/>
+                              </w:rPr>
+                              <w:t>4</w:t>
+                            </w:r>
+                          </w:p>
+                        </w:txbxContent>
+                      </wps:txbx>
+                      <wps:bodyPr rot="0" spcFirstLastPara="0" vertOverflow="overflow" horzOverflow="overflow" vert="horz" wrap="square" lIns="91440" tIns="45720" rIns="91440" bIns="45720" numCol="1" spcCol="0" rtlCol="0" fromWordArt="0" anchor="t" anchorCtr="0" forceAA="0" compatLnSpc="1">
+                        <a:prstTxWarp prst="textNoShape">
+                          <a:avLst/>
+                        </a:prstTxWarp>
+                        <a:noAutofit/>
+                      </wps:bodyPr>
+                    </wps:wsp>
+                  </a:graphicData>
+                </a:graphic>
+                <wp14:sizeRelH relativeFrom="margin">
+                  <wp14:pctWidth>0</wp14:pctWidth>
+                </wp14:sizeRelH>
+                <wp14:sizeRelV relativeFrom="margin">
+                  <wp14:pctHeight>0</wp14:pctHeight>
+                </wp14:sizeRelV>
+              </wp:anchor>
+            </w:drawing>
+          </mc:Choice>
+          <mc:Fallback>
+            <w:pict>
+              <v:shape w14:anchorId="3B32B8FF" id="Cuadro de texto 14" o:spid="_x0000_s1048" type="#_x0000_t202" style="position:absolute;margin-left:-236.2pt;margin-top:14.65pt;width:24.75pt;height:18pt;z-index:251683840;visibility:visible;mso-wrap-style:square;mso-width-percent:0;mso-height-percent:0;mso-wrap-distance-left:9pt;mso-wrap-distance-top:0;mso-wrap-distance-right:9pt;mso-wrap-distance-bottom:0;mso-position-horizontal:absolute;mso-position-horizontal-relative:right-margin-area;mso-position-vertical:absolute;mso-position-vertical-relative:text;mso-width-percent:0;mso-height-percent:0;mso-width-relative:margin;mso-height-relative:margin;v-text-anchor:top" o:gfxdata="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" fillcolor="#ffc000" strokeweight=".5pt">
+                <v:textbox>
+                  <w:txbxContent>
+                    <w:p>
+                      <w:pPr>
+                        <w:rPr>
+                          <w:lang w:val="en-US"/>
+                        </w:rPr>
+                      </w:pPr>
+                      <w:r>
+                        <w:rPr>
+                          <w:lang w:val="en-US"/>
+                        </w:rPr>
+                        <w:t>4</w:t>
+                      </w:r>
+                    </w:p>
+                  </w:txbxContent>
+                </v:textbox>
+                <w10:wrap anchorx="margin"/>
+              </v:shape>
+            </w:pict>
+          </mc:Fallback>
+        </mc:AlternateContent>
+      </w:r>
+      <w:r>
+        <w:rPr>
+          <w:noProof/>
+          <w:lang w:eastAsia="es-EC"/>
+        </w:rPr>
+        <mc:AlternateContent>
+          <mc:Choice Requires="wps">
+            <w:drawing>
+              <wp:anchor distT="0" distB="0" distL="114300" distR="114300" simplePos="0" relativeHeight="251679744" behindDoc="0" locked="0" layoutInCell="1" allowOverlap="1" wp14:anchorId="465D28E1" wp14:editId="7EF60B7D">
+                <wp:simplePos x="0" y="0"/>
+                <wp:positionH relativeFrom="rightMargin">
+                  <wp:posOffset>-4037965</wp:posOffset>
+                </wp:positionH>
+                <wp:positionV relativeFrom="paragraph">
+                  <wp:posOffset>186055</wp:posOffset>
+                </wp:positionV>
+                <wp:extent cx="314325" cy="228600"/>
+                <wp:effectExtent l="0" t="0" r="28575" b="19050"/>
+                <wp:wrapNone/>
+                <wp:docPr id="11" name="Cuadro de texto 11"/>
+                <wp:cNvGraphicFramePr/>
+                <a:graphic xmlns:a="http://schemas.openxmlformats.org/drawingml/2006/main">
+                  <a:graphicData uri="http://schemas.microsoft.com/office/word/2010/wordprocessingShape">
+                    <wps:wsp>
+                      <wps:cNvSpPr txBox="1"/>
+                      <wps:spPr>
+                        <a:xfrm>
+                          <a:off x="0" y="0"/>
+                          <a:ext cx="314325" cy="228600"/>
+                        </a:xfrm>
+                        <a:prstGeom prst="rect">
+                          <a:avLst/>
+                        </a:prstGeom>
+                        <a:solidFill>
+                          <a:srgbClr val="FFC000"/>
+                        </a:solidFill>
+                        <a:ln w="6350">
+                          <a:solidFill>
+                            <a:prstClr val="black"/>
+                          </a:solidFill>
+                        </a:ln>
+                        <a:effectLst/>
+                      </wps:spPr>
+                      <wps:style>
+                        <a:lnRef idx="0">
+                          <a:schemeClr val="accent1"/>
+                        </a:lnRef>
+                        <a:fillRef idx="0">
+                          <a:schemeClr val="accent1"/>
+                        </a:fillRef>
+                        <a:effectRef idx="0">
+                          <a:schemeClr val="accent1"/>
+                        </a:effectRef>
+                        <a:fontRef idx="minor">
+                          <a:schemeClr val="dk1"/>
+                        </a:fontRef>
+                      </wps:style>
+                      <wps:txbx>
+                        <w:txbxContent>
+                          <w:p>
+                            <w:pPr>
+                              <w:rPr>
+                                <w:lang w:val="en-US"/>
+                              </w:rPr>
+                            </w:pPr>
+                            <w:r>
+                              <w:rPr>
+                                <w:lang w:val="en-US"/>
+                              </w:rPr>
+                              <w:t>2</w:t>
+                            </w:r>
+                          </w:p>
+                        </w:txbxContent>
+                      </wps:txbx>
+                      <wps:bodyPr rot="0" spcFirstLastPara="0" vertOverflow="overflow" horzOverflow="overflow" vert="horz" wrap="square" lIns="91440" tIns="45720" rIns="91440" bIns="45720" numCol="1" spcCol="0" rtlCol="0" fromWordArt="0" anchor="t" anchorCtr="0" forceAA="0" compatLnSpc="1">
+                        <a:prstTxWarp prst="textNoShape">
+                          <a:avLst/>
+                        </a:prstTxWarp>
+                        <a:noAutofit/>
+                      </wps:bodyPr>
+                    </wps:wsp>
+                  </a:graphicData>
+                </a:graphic>
+                <wp14:sizeRelH relativeFrom="margin">
+                  <wp14:pctWidth>0</wp14:pctWidth>
+                </wp14:sizeRelH>
+                <wp14:sizeRelV relativeFrom="margin">
+                  <wp14:pctHeight>0</wp14:pctHeight>
+                </wp14:sizeRelV>
+              </wp:anchor>
+            </w:drawing>
+          </mc:Choice>
+          <mc:Fallback>
+            <w:pict>
+              <v:shape w14:anchorId="465D28E1" id="Cuadro de texto 11" o:spid="_x0000_s1049" type="#_x0000_t202" style="position:absolute;margin-left:-317.95pt;margin-top:14.65pt;width:24.75pt;height:18pt;z-index:251679744;visibility:visible;mso-wrap-style:square;mso-width-percent:0;mso-height-percent:0;mso-wrap-distance-left:9pt;mso-wrap-distance-top:0;mso-wrap-distance-right:9pt;mso-wrap-distance-bottom:0;mso-position-horizontal:absolute;mso-position-horizontal-relative:right-margin-area;mso-position-vertical:absolute;mso-position-vertical-relative:text;mso-width-percent:0;mso-height-percent:0;mso-width-relative:margin;mso-height-relative:margin;v-text-anchor:top" o:gfxdata="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" fillcolor="#ffc000" strokeweight=".5pt">
+                <v:textbox>
+                  <w:txbxContent>
+                    <w:p>
+                      <w:pPr>
+                        <w:rPr>
+                          <w:lang w:val="en-US"/>
+                        </w:rPr>
+                      </w:pPr>
+                      <w:r>
+                        <w:rPr>
+                          <w:lang w:val="en-US"/>
+                        </w:rPr>
+                        <w:t>2</w:t>
+                      </w:r>
+                    </w:p>
+                  </w:txbxContent>
+                </v:textbox>
+                <w10:wrap anchorx="margin"/>
+              </v:shape>
+            </w:pict>
+          </mc:Fallback>
+        </mc:AlternateContent>
+      </w:r>
+    </w:p>
+    <w:p/>
+    <w:p/>
+    <w:p/>
+    <w:p/>
+    <w:p/>
+    <w:p/>
+    <w:p/>
+    <w:p/>
+    <w:p/>
+    <w:p/>
+    <w:p/>
+    <w:p>
+      <w:pPr>
+        <w:pStyle w:val="Ttulo1"/>
+      </w:pPr>
+      <w:r>
+        <w:lastRenderedPageBreak/>
+        <w:t>Creación de nuevo Usuario</w:t>
+      </w:r>
+    </w:p>
+    <w:p>
+      <w:r>
+        <w:rPr>
+          <w:noProof/>
+          <w:lang w:eastAsia="es-EC"/>
+        </w:rPr>
+        <mc:AlternateContent>
+          <mc:Choice Requires="wps">
+            <w:drawing>
+              <wp:anchor distT="0" distB="0" distL="114300" distR="114300" simplePos="0" relativeHeight="251685888" behindDoc="0" locked="0" layoutInCell="1" allowOverlap="1" wp14:anchorId="6EA397DD" wp14:editId="1505E69C">
+                <wp:simplePos x="0" y="0"/>
+                <wp:positionH relativeFrom="leftMargin">
+                  <wp:align>right</wp:align>
+                </wp:positionH>
+                <wp:positionV relativeFrom="paragraph">
+                  <wp:posOffset>-19050</wp:posOffset>
+                </wp:positionV>
+                <wp:extent cx="314325" cy="228600"/>
+                <wp:effectExtent l="0" t="0" r="28575" b="19050"/>
+                <wp:wrapNone/>
+                <wp:docPr id="15" name="Cuadro de texto 15"/>
+                <wp:cNvGraphicFramePr/>
+                <a:graphic xmlns:a="http://schemas.openxmlformats.org/drawingml/2006/main">
+                  <a:graphicData uri="http://schemas.microsoft.com/office/word/2010/wordprocessingShape">
+                    <wps:wsp>
+                      <wps:cNvSpPr txBox="1"/>
+                      <wps:spPr>
+                        <a:xfrm>
+                          <a:off x="0" y="0"/>
+                          <a:ext cx="314325" cy="228600"/>
+                        </a:xfrm>
+                        <a:prstGeom prst="rect">
+                          <a:avLst/>
+                        </a:prstGeom>
+                        <a:solidFill>
+                          <a:srgbClr val="FFC000"/>
+                        </a:solidFill>
+                        <a:ln w="6350">
+                          <a:solidFill>
+                            <a:prstClr val="black"/>
+                          </a:solidFill>
+                        </a:ln>
+                        <a:effectLst/>
+                      </wps:spPr>
+                      <wps:style>
+                        <a:lnRef idx="0">
+                          <a:schemeClr val="accent1"/>
+                        </a:lnRef>
+                        <a:fillRef idx="0">
+                          <a:schemeClr val="accent1"/>
+                        </a:fillRef>
+                        <a:effectRef idx="0">
+                          <a:schemeClr val="accent1"/>
+                        </a:effectRef>
+                        <a:fontRef idx="minor">
+                          <a:schemeClr val="dk1"/>
+                        </a:fontRef>
+                      </wps:style>
+                      <wps:txbx>
+                        <w:txbxContent>
+                          <w:p>
+                            <w:pPr>
+                              <w:rPr>
+                                <w:lang w:val="en-US"/>
+                              </w:rPr>
+                            </w:pPr>
+                            <w:r>
+                              <w:rPr>
+                                <w:lang w:val="en-US"/>
+                              </w:rPr>
+                              <w:t>1</w:t>
+                            </w:r>
+                          </w:p>
+                        </w:txbxContent>
+                      </wps:txbx>
+                      <wps:bodyPr rot="0" spcFirstLastPara="0" vertOverflow="overflow" horzOverflow="overflow" vert="horz" wrap="square" lIns="91440" tIns="45720" rIns="91440" bIns="45720" numCol="1" spcCol="0" rtlCol="0" fromWordArt="0" anchor="t" anchorCtr="0" forceAA="0" compatLnSpc="1">
+                        <a:prstTxWarp prst="textNoShape">
+                          <a:avLst/>
+                        </a:prstTxWarp>
+                        <a:noAutofit/>
+                      </wps:bodyPr>
+                    </wps:wsp>
+                  </a:graphicData>
+                </a:graphic>
+                <wp14:sizeRelH relativeFrom="margin">
+                  <wp14:pctWidth>0</wp14:pctWidth>
+                </wp14:sizeRelH>
+                <wp14:sizeRelV relativeFrom="margin">
+                  <wp14:pctHeight>0</wp14:pctHeight>
+                </wp14:sizeRelV>
+              </wp:anchor>
+            </w:drawing>
+          </mc:Choice>
+          <mc:Fallback>
+            <w:pict>
+              <v:shape w14:anchorId="6EA397DD" id="Cuadro de texto 15" o:spid="_x0000_s1050" type="#_x0000_t202" style="position:absolute;margin-left:-26.45pt;margin-top:-1.5pt;width:24.75pt;height:18pt;z-index:251685888;visibility:visible;mso-wrap-style:square;mso-width-percent:0;mso-height-percent:0;mso-wrap-distance-left:9pt;mso-wrap-distance-top:0;mso-wrap-distance-right:9pt;mso-wrap-distance-bottom:0;mso-position-horizontal:right;mso-position-horizontal-relative:left-margin-area;mso-position-vertical:absolute;mso-position-vertical-relative:text;mso-width-percent:0;mso-height-percent:0;mso-width-relative:margin;mso-height-relative:margin;v-text-anchor:top" o:gfxdata="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" fillcolor="#ffc000" strokeweight=".5pt">
+                <v:textbox>
+                  <w:txbxContent>
+                    <w:p>
+                      <w:pPr>
+                        <w:rPr>
+                          <w:lang w:val="en-US"/>
+                        </w:rPr>
+                      </w:pPr>
+                      <w:r>
+                        <w:rPr>
+                          <w:lang w:val="en-US"/>
+                        </w:rPr>
+                        <w:t>1</w:t>
+                      </w:r>
+                    </w:p>
+                  </w:txbxContent>
+                </v:textbox>
+                <w10:wrap anchorx="margin"/>
+              </v:shape>
+            </w:pict>
+          </mc:Fallback>
+        </mc:AlternateContent>
+      </w:r>
+      <w:r>
+        <w:t>En la Pestaña Nuevo saldrán las Opciones para Crear un nuevo Usuario, Maquinaria o Molde</w:t>
+      </w:r>
+    </w:p>
+    <w:p>
+      <w:r>
+        <w:rPr>
+          <w:noProof/>
+          <w:lang w:eastAsia="es-EC"/>
+        </w:rPr>
+        <mc:AlternateContent>
+          <mc:Choice Requires="wps">
+            <w:drawing>
+              <wp:anchor distT="0" distB="0" distL="114300" distR="114300" simplePos="0" relativeHeight="251688960" behindDoc="0" locked="0" layoutInCell="1" allowOverlap="1" wp14:anchorId="1E6CA2C0" wp14:editId="48AC5C71">
+                <wp:simplePos x="0" y="0"/>
+                <wp:positionH relativeFrom="margin">
+                  <wp:posOffset>114300</wp:posOffset>
+                </wp:positionH>
+                <wp:positionV relativeFrom="paragraph">
+                  <wp:posOffset>233680</wp:posOffset>
+                </wp:positionV>
+                <wp:extent cx="266700" cy="219075"/>
+                <wp:effectExtent l="0" t="0" r="19050" b="28575"/>
+                <wp:wrapNone/>
+                <wp:docPr id="17" name="Cuadro de texto 17"/>
+                <wp:cNvGraphicFramePr/>
+                <a:graphic xmlns:a="http://schemas.openxmlformats.org/drawingml/2006/main">
+                  <a:graphicData uri="http://schemas.microsoft.com/office/word/2010/wordprocessingShape">
+                    <wps:wsp>
+                      <wps:cNvSpPr txBox="1"/>
+                      <wps:spPr>
+                        <a:xfrm>
+                          <a:off x="0" y="0"/>
+                          <a:ext cx="266700" cy="219075"/>
+                        </a:xfrm>
+                        <a:prstGeom prst="rect">
+                          <a:avLst/>
+                        </a:prstGeom>
+                        <a:solidFill>
+                          <a:schemeClr val="accent6">
+                            <a:lumMod val="40000"/>
+                            <a:lumOff val="60000"/>
+                          </a:schemeClr>
+                        </a:solidFill>
+                        <a:ln w="6350">
+                          <a:solidFill>
+                            <a:prstClr val="black"/>
+                          </a:solidFill>
+                        </a:ln>
+                        <a:effectLst/>
+                      </wps:spPr>
+                      <wps:style>
+                        <a:lnRef idx="0">
+                          <a:schemeClr val="accent1"/>
+                        </a:lnRef>
+                        <a:fillRef idx="0">
+                          <a:schemeClr val="accent1"/>
+                        </a:fillRef>
+                        <a:effectRef idx="0">
+                          <a:schemeClr val="accent1"/>
+                        </a:effectRef>
+                        <a:fontRef idx="minor">
+                          <a:schemeClr val="dk1"/>
+                        </a:fontRef>
+                      </wps:style>
+                      <wps:txbx>
+                        <w:txbxContent>
+                          <w:p>
+                            <w:pPr>
+                              <w:rPr>
+                                <w:lang w:val="en-US"/>
+                              </w:rPr>
+                            </w:pPr>
+                            <w:r>
+                              <w:rPr>
+                                <w:lang w:val="en-US"/>
+                              </w:rPr>
+                              <w:t>1</w:t>
+                            </w:r>
+                          </w:p>
+                        </w:txbxContent>
+                      </wps:txbx>
+                      <wps:bodyPr rot="0" spcFirstLastPara="0" vertOverflow="overflow" horzOverflow="overflow" vert="horz" wrap="square" lIns="91440" tIns="45720" rIns="91440" bIns="45720" numCol="1" spcCol="0" rtlCol="0" fromWordArt="0" anchor="t" anchorCtr="0" forceAA="0" compatLnSpc="1">
+                        <a:prstTxWarp prst="textNoShape">
+                          <a:avLst/>
+                        </a:prstTxWarp>
+                        <a:noAutofit/>
+                      </wps:bodyPr>
+                    </wps:wsp>
+                  </a:graphicData>
+                </a:graphic>
+                <wp14:sizeRelH relativeFrom="margin">
+                  <wp14:pctWidth>0</wp14:pctWidth>
+                </wp14:sizeRelH>
+                <wp14:sizeRelV relativeFrom="margin">
+                  <wp14:pctHeight>0</wp14:pctHeight>
+                </wp14:sizeRelV>
+              </wp:anchor>
+            </w:drawing>
+          </mc:Choice>
+          <mc:Fallback>
+            <w:pict>
+              <v:shape w14:anchorId="1E6CA2C0" id="Cuadro de texto 17" o:spid="_x0000_s1051" type="#_x0000_t202" style="position:absolute;margin-left:9pt;margin-top:18.4pt;width:21pt;height:17.25pt;z-index:251688960;visibility:visible;mso-wrap-style:square;mso-width-percent:0;mso-height-percent:0;mso-wrap-distance-left:9pt;mso-wrap-distance-top:0;mso-wrap-distance-right:9pt;mso-wrap-distance-bottom:0;mso-position-horizontal:absolute;mso-position-horizontal-relative:margin;mso-position-vertical:absolute;mso-position-vertical-relative:text;mso-width-percent:0;mso-height-percent:0;mso-width-relative:margin;mso-height-relative:margin;v-text-anchor:top" o:gfxdata="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" fillcolor="#c5e0b3 [1305]" strokeweight=".5pt">
+                <v:textbox>
+                  <w:txbxContent>
+                    <w:p>
+                      <w:pPr>
+                        <w:rPr>
+                          <w:lang w:val="en-US"/>
+                        </w:rPr>
+                      </w:pPr>
+                      <w:r>
+                        <w:rPr>
+                          <w:lang w:val="en-US"/>
+                        </w:rPr>
+                        <w:t>1</w:t>
+                      </w:r>
+                    </w:p>
+                  </w:txbxContent>
+                </v:textbox>
+                <w10:wrap anchorx="margin"/>
+              </v:shape>
+            </w:pict>
+          </mc:Fallback>
+        </mc:AlternateContent>
+      </w:r>
+      <w:r>
+        <w:rPr>
+          <w:noProof/>
+          <w:lang w:eastAsia="es-EC"/>
+        </w:rPr>
+        <w:drawing>
+          <wp:anchor distT="0" distB="0" distL="114300" distR="114300" simplePos="0" relativeHeight="251686912" behindDoc="0" locked="0" layoutInCell="1" allowOverlap="1" wp14:anchorId="176339D6" wp14:editId="54AE97F7">
+            <wp:simplePos x="0" y="0"/>
+            <wp:positionH relativeFrom="column">
+              <wp:posOffset>396240</wp:posOffset>
+            </wp:positionH>
+            <wp:positionV relativeFrom="paragraph">
+              <wp:posOffset>9525</wp:posOffset>
+            </wp:positionV>
+            <wp:extent cx="914400" cy="914400"/>
+            <wp:effectExtent l="0" t="0" r="0" b="0"/>
+            <wp:wrapSquare wrapText="bothSides"/>
+            <wp:docPr id="16" name="Imagen 16"/>
+            <wp:cNvGraphicFramePr>
+              <a:graphicFrameLocks xmlns:a="http://schemas.openxmlformats.org/drawingml/2006/main" noChangeAspect="1"/>
+            </wp:cNvGraphicFramePr>
+            <a:graphic xmlns:a="http://schemas.openxmlformats.org/drawingml/2006/main">
+              <a:graphicData uri="http://schemas.openxmlformats.org/drawingml/2006/picture">
+                <pic:pic xmlns:pic="http://schemas.openxmlformats.org/drawingml/2006/picture">
+                  <pic:nvPicPr>
+                    <pic:cNvPr id="0" name="Picture 1"/>
+                    <pic:cNvPicPr>
+                      <a:picLocks noChangeAspect="1" noChangeArrowheads="1"/>
+                    </pic:cNvPicPr>
+                  </pic:nvPicPr>
+                  <pic:blipFill>
+                    <a:blip r:embed="rId7">
+                      <a:extLst>
+                        <a:ext uri="{28A0092B-C50C-407E-A947-70E740481C1C}">
+                          <a14:useLocalDpi xmlns:a14="http://schemas.microsoft.com/office/drawing/2010/main" val="0"/>
+                        </a:ext>
+                      </a:extLst>
+                    </a:blip>
+                    <a:srcRect/>
+                    <a:stretch>
+                      <a:fillRect/>
+                    </a:stretch>
+                  </pic:blipFill>
+                  <pic:spPr bwMode="auto">
+                    <a:xfrm>
+                      <a:off x="0" y="0"/>
+                      <a:ext cx="914400" cy="914400"/>
+                    </a:xfrm>
+                    <a:prstGeom prst="rect">
+                      <a:avLst/>
+                    </a:prstGeom>
+                    <a:noFill/>
+                    <a:ln>
+                      <a:noFill/>
+                    </a:ln>
+                  </pic:spPr>
+                </pic:pic>
+              </a:graphicData>
+            </a:graphic>
+            <wp14:sizeRelH relativeFrom="page">
+              <wp14:pctWidth>0</wp14:pctWidth>
+            </wp14:sizeRelH>
+            <wp14:sizeRelV relativeFrom="page">
+              <wp14:pctHeight>0</wp14:pctHeight>
+            </wp14:sizeRelV>
+          </wp:anchor>
+        </w:drawing>
+      </w:r>
+    </w:p>
+    <w:p/>
+    <w:p/>
+    <w:p/>
+    <w:p/>
+    <w:p>
+      <w:pPr>
+        <w:rPr>
+          <w:lang w:val="en-US"/>
+        </w:rPr>
+      </w:pPr>
+      <w:r>
+        <w:rPr>
+          <w:noProof/>
+          <w:lang w:eastAsia="es-EC"/>
+        </w:rPr>
+        <mc:AlternateContent>
+          <mc:Choice Requires="wps">
+            <w:drawing>
+              <wp:anchor distT="0" distB="0" distL="114300" distR="114300" simplePos="0" relativeHeight="251691008" behindDoc="0" locked="0" layoutInCell="1" allowOverlap="1" wp14:anchorId="4908B4AC" wp14:editId="6E08116F">
+                <wp:simplePos x="0" y="0"/>
+                <wp:positionH relativeFrom="margin">
+                  <wp:align>left</wp:align>
+                </wp:positionH>
+                <wp:positionV relativeFrom="paragraph">
+                  <wp:posOffset>9525</wp:posOffset>
+                </wp:positionV>
+                <wp:extent cx="266700" cy="219075"/>
+                <wp:effectExtent l="0" t="0" r="19050" b="28575"/>
+                <wp:wrapNone/>
+                <wp:docPr id="18" name="Cuadro de texto 18"/>
+                <wp:cNvGraphicFramePr/>
+                <a:graphic xmlns:a="http://schemas.openxmlformats.org/drawingml/2006/main">
+                  <a:graphicData uri="http://schemas.microsoft.com/office/word/2010/wordprocessingShape">
+                    <wps:wsp>
+                      <wps:cNvSpPr txBox="1"/>
+                      <wps:spPr>
+                        <a:xfrm>
+                          <a:off x="0" y="0"/>
+                          <a:ext cx="266700" cy="219075"/>
+                        </a:xfrm>
+                        <a:prstGeom prst="rect">
+                          <a:avLst/>
+                        </a:prstGeom>
+                        <a:solidFill>
+                          <a:schemeClr val="accent6">
+                            <a:lumMod val="40000"/>
+                            <a:lumOff val="60000"/>
+                          </a:schemeClr>
+                        </a:solidFill>
+                        <a:ln w="6350">
+                          <a:solidFill>
+                            <a:prstClr val="black"/>
+                          </a:solidFill>
+                        </a:ln>
+                        <a:effectLst/>
+                      </wps:spPr>
+                      <wps:style>
+                        <a:lnRef idx="0">
+                          <a:schemeClr val="accent1"/>
+                        </a:lnRef>
+                        <a:fillRef idx="0">
+                          <a:schemeClr val="accent1"/>
+                        </a:fillRef>
+                        <a:effectRef idx="0">
+                          <a:schemeClr val="accent1"/>
+                        </a:effectRef>
+                        <a:fontRef idx="minor">
+                          <a:schemeClr val="dk1"/>
+                        </a:fontRef>
+                      </wps:style>
+                      <wps:txbx>
+                        <w:txbxContent>
+                          <w:p>
+                            <w:pPr>
+                              <w:rPr>
+                                <w:lang w:val="en-US"/>
+                              </w:rPr>
+                            </w:pPr>
+                            <w:r>
+                              <w:rPr>
+                                <w:lang w:val="en-US"/>
+                              </w:rPr>
+                              <w:t>1</w:t>
+                            </w:r>
+                          </w:p>
+                        </w:txbxContent>
+                      </wps:txbx>
+                      <wps:bodyPr rot="0" spcFirstLastPara="0" vertOverflow="overflow" horzOverflow="overflow" vert="horz" wrap="square" lIns="91440" tIns="45720" rIns="91440" bIns="45720" numCol="1" spcCol="0" rtlCol="0" fromWordArt="0" anchor="t" anchorCtr="0" forceAA="0" compatLnSpc="1">
+                        <a:prstTxWarp prst="textNoShape">
+                          <a:avLst/>
+                        </a:prstTxWarp>
+                        <a:noAutofit/>
+                      </wps:bodyPr>
+                    </wps:wsp>
+                  </a:graphicData>
+                </a:graphic>
+                <wp14:sizeRelH relativeFrom="margin">
+                  <wp14:pctWidth>0</wp14:pctWidth>
+                </wp14:sizeRelH>
+                <wp14:sizeRelV relativeFrom="margin">
+                  <wp14:pctHeight>0</wp14:pctHeight>
+                </wp14:sizeRelV>
+              </wp:anchor>
+            </w:drawing>
+          </mc:Choice>
+          <mc:Fallback>
+            <w:pict>
+              <v:shape w14:anchorId="4908B4AC" id="Cuadro de texto 18" o:spid="_x0000_s1052" type="#_x0000_t202" style="position:absolute;margin-left:0;margin-top:.75pt;width:21pt;height:17.25pt;z-index:251691008;visibility:visible;mso-wrap-style:square;mso-width-percent:0;mso-height-percent:0;mso-wrap-distance-left:9pt;mso-wrap-distance-top:0;mso-wrap-distance-right:9pt;mso-wrap-distance-bottom:0;mso-position-horizontal:left;mso-position-horizontal-relative:margin;mso-position-vertical:absolute;mso-position-vertical-relative:text;mso-width-percent:0;mso-height-percent:0;mso-width-relative:margin;mso-height-relative:margin;v-text-anchor:top" o:gfxdata="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" fillcolor="#c5e0b3 [1305]" strokeweight=".5pt">
+                <v:textbox>
+                  <w:txbxContent>
+                    <w:p>
+                      <w:pPr>
+                        <w:rPr>
+                          <w:lang w:val="en-US"/>
+                        </w:rPr>
+                      </w:pPr>
+                      <w:r>
+                        <w:rPr>
+                          <w:lang w:val="en-US"/>
+                        </w:rPr>
+                        <w:t>1</w:t>
+                      </w:r>
+                    </w:p>
+                  </w:txbxContent>
+                </v:textbox>
+                <w10:wrap anchorx="margin"/>
+              </v:shape>
+            </w:pict>
+          </mc:Fallback>
+        </mc:AlternateContent>
+      </w:r>
+      <w:r>
+        <w:tab/>
+        <w:t xml:space="preserve">Pestaña Usuario: </w:t>
+      </w:r>
+    </w:p>
+    <w:p>
+      <w:pPr>
+        <w:rPr>
+          <w:lang w:val="en-US"/>
+        </w:rPr>
+      </w:pPr>
+      <w:r>
+        <w:rPr>
+          <w:noProof/>
+          <w:lang w:eastAsia="es-EC"/>
+        </w:rPr>
+        <mc:AlternateContent>
+          <mc:Choice Requires="wps">
+            <w:drawing>
+              <wp:anchor distT="0" distB="0" distL="114300" distR="114300" simplePos="0" relativeHeight="251723776" behindDoc="0" locked="0" layoutInCell="1" allowOverlap="1" wp14:anchorId="15758968" wp14:editId="59250843">
+                <wp:simplePos x="0" y="0"/>
+                <wp:positionH relativeFrom="margin">
+                  <wp:posOffset>0</wp:posOffset>
+                </wp:positionH>
+                <wp:positionV relativeFrom="paragraph">
+                  <wp:posOffset>2733040</wp:posOffset>
+                </wp:positionV>
+                <wp:extent cx="381000" cy="238125"/>
+                <wp:effectExtent l="0" t="0" r="19050" b="28575"/>
+                <wp:wrapNone/>
+                <wp:docPr id="31" name="Cuadro de texto 31"/>
+                <wp:cNvGraphicFramePr/>
+                <a:graphic xmlns:a="http://schemas.openxmlformats.org/drawingml/2006/main">
+                  <a:graphicData uri="http://schemas.microsoft.com/office/word/2010/wordprocessingShape">
+                    <wps:wsp>
+                      <wps:cNvSpPr txBox="1"/>
+                      <wps:spPr>
+                        <a:xfrm>
+                          <a:off x="0" y="0"/>
+                          <a:ext cx="381000" cy="238125"/>
+                        </a:xfrm>
+                        <a:prstGeom prst="rect">
+                          <a:avLst/>
+                        </a:prstGeom>
+                        <a:solidFill>
+                          <a:schemeClr val="accent6">
+                            <a:lumMod val="40000"/>
+                            <a:lumOff val="60000"/>
+                          </a:schemeClr>
+                        </a:solidFill>
+                        <a:ln w="6350">
+                          <a:solidFill>
+                            <a:prstClr val="black"/>
+                          </a:solidFill>
+                        </a:ln>
+                        <a:effectLst/>
+                      </wps:spPr>
+                      <wps:style>
+                        <a:lnRef idx="0">
+                          <a:schemeClr val="accent1"/>
+                        </a:lnRef>
+                        <a:fillRef idx="0">
+                          <a:schemeClr val="accent1"/>
+                        </a:fillRef>
+                        <a:effectRef idx="0">
+                          <a:schemeClr val="accent1"/>
+                        </a:effectRef>
+                        <a:fontRef idx="minor">
+                          <a:schemeClr val="dk1"/>
+                        </a:fontRef>
+                      </wps:style>
+                      <wps:txbx>
+                        <w:txbxContent>
+                          <w:p>
+                            <w:pPr>
+                              <w:rPr>
+                                <w:lang w:val="en-US"/>
+                              </w:rPr>
+                            </w:pPr>
+                            <w:r>
+                              <w:rPr>
+                                <w:lang w:val="en-US"/>
+                              </w:rPr>
+                              <w:t>1.6</w:t>
+                            </w:r>
+                          </w:p>
+                        </w:txbxContent>
+                      </wps:txbx>
+                      <wps:bodyPr rot="0" spcFirstLastPara="0" vertOverflow="overflow" horzOverflow="overflow" vert="horz" wrap="square" lIns="91440" tIns="45720" rIns="91440" bIns="45720" numCol="1" spcCol="0" rtlCol="0" fromWordArt="0" anchor="t" anchorCtr="0" forceAA="0" compatLnSpc="1">
+                        <a:prstTxWarp prst="textNoShape">
+                          <a:avLst/>
+                        </a:prstTxWarp>
+                        <a:noAutofit/>
+                      </wps:bodyPr>
+                    </wps:wsp>
+                  </a:graphicData>
+                </a:graphic>
+                <wp14:sizeRelH relativeFrom="margin">
+                  <wp14:pctWidth>0</wp14:pctWidth>
+                </wp14:sizeRelH>
+                <wp14:sizeRelV relativeFrom="margin">
+                  <wp14:pctHeight>0</wp14:pctHeight>
+                </wp14:sizeRelV>
+              </wp:anchor>
+            </w:drawing>
+          </mc:Choice>
+          <mc:Fallback>
+            <w:pict>
+              <v:shape w14:anchorId="15758968" id="Cuadro de texto 31" o:spid="_x0000_s1053" type="#_x0000_t202" style="position:absolute;margin-left:0;margin-top:215.2pt;width:30pt;height:18.75pt;z-index:251723776;visibility:visible;mso-wrap-style:square;mso-width-percent:0;mso-height-percent:0;mso-wrap-distance-left:9pt;mso-wrap-distance-top:0;mso-wrap-distance-right:9pt;mso-wrap-distance-bottom:0;mso-position-horizontal:absolute;mso-position-horizontal-relative:margin;mso-position-vertical:absolute;mso-position-vertical-relative:text;mso-width-percent:0;mso-height-percent:0;mso-width-relative:margin;mso-height-relative:margin;v-text-anchor:top" o:gfxdata="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" fillcolor="#c5e0b3 [1305]" strokeweight=".5pt">
+                <v:textbox>
+                  <w:txbxContent>
+                    <w:p>
+                      <w:pPr>
+                        <w:rPr>
+                          <w:lang w:val="en-US"/>
+                        </w:rPr>
+                      </w:pPr>
+                      <w:r>
+                        <w:rPr>
+                          <w:lang w:val="en-US"/>
+                        </w:rPr>
+                        <w:t>1.6</w:t>
+                      </w:r>
+                    </w:p>
+                  </w:txbxContent>
+                </v:textbox>
+                <w10:wrap anchorx="margin"/>
+              </v:shape>
+            </w:pict>
+          </mc:Fallback>
+        </mc:AlternateContent>
+      </w:r>
+      <w:r>
+        <w:rPr>
+          <w:noProof/>
+          <w:lang w:eastAsia="es-EC"/>
+        </w:rPr>
+        <mc:AlternateContent>
+          <mc:Choice Requires="wps">
+            <w:drawing>
+              <wp:anchor distT="0" distB="0" distL="114300" distR="114300" simplePos="0" relativeHeight="251722752" behindDoc="0" locked="0" layoutInCell="1" allowOverlap="1" wp14:anchorId="7CBAD5FE" wp14:editId="26B06171">
+                <wp:simplePos x="0" y="0"/>
+                <wp:positionH relativeFrom="margin">
+                  <wp:posOffset>0</wp:posOffset>
+                </wp:positionH>
+                <wp:positionV relativeFrom="paragraph">
+                  <wp:posOffset>2342515</wp:posOffset>
+                </wp:positionV>
+                <wp:extent cx="381000" cy="238125"/>
+                <wp:effectExtent l="0" t="0" r="19050" b="28575"/>
+                <wp:wrapNone/>
+                <wp:docPr id="30" name="Cuadro de texto 30"/>
+                <wp:cNvGraphicFramePr/>
+                <a:graphic xmlns:a="http://schemas.openxmlformats.org/drawingml/2006/main">
+                  <a:graphicData uri="http://schemas.microsoft.com/office/word/2010/wordprocessingShape">
+                    <wps:wsp>
+                      <wps:cNvSpPr txBox="1"/>
+                      <wps:spPr>
+                        <a:xfrm>
+                          <a:off x="0" y="0"/>
+                          <a:ext cx="381000" cy="238125"/>
+                        </a:xfrm>
+                        <a:prstGeom prst="rect">
+                          <a:avLst/>
+                        </a:prstGeom>
+                        <a:solidFill>
+                          <a:schemeClr val="accent6">
+                            <a:lumMod val="40000"/>
+                            <a:lumOff val="60000"/>
+                          </a:schemeClr>
+                        </a:solidFill>
+                        <a:ln w="6350">
+                          <a:solidFill>
+                            <a:prstClr val="black"/>
+                          </a:solidFill>
+                        </a:ln>
+                        <a:effectLst/>
+                      </wps:spPr>
+                      <wps:style>
+                        <a:lnRef idx="0">
+                          <a:schemeClr val="accent1"/>
+                        </a:lnRef>
+                        <a:fillRef idx="0">
+                          <a:schemeClr val="accent1"/>
+                        </a:fillRef>
+                        <a:effectRef idx="0">
+                          <a:schemeClr val="accent1"/>
+                        </a:effectRef>
+                        <a:fontRef idx="minor">
+                          <a:schemeClr val="dk1"/>
+                        </a:fontRef>
+                      </wps:style>
+                      <wps:txbx>
+                        <w:txbxContent>
+                          <w:p>
+                            <w:pPr>
+                              <w:rPr>
+                                <w:lang w:val="en-US"/>
+                              </w:rPr>
+                            </w:pPr>
+                            <w:r>
+                              <w:rPr>
+                                <w:lang w:val="en-US"/>
+                              </w:rPr>
+                              <w:t>1.5</w:t>
+                            </w:r>
+                          </w:p>
+                        </w:txbxContent>
+                      </wps:txbx>
+                      <wps:bodyPr rot="0" spcFirstLastPara="0" vertOverflow="overflow" horzOverflow="overflow" vert="horz" wrap="square" lIns="91440" tIns="45720" rIns="91440" bIns="45720" numCol="1" spcCol="0" rtlCol="0" fromWordArt="0" anchor="t" anchorCtr="0" forceAA="0" compatLnSpc="1">
+                        <a:prstTxWarp prst="textNoShape">
+                          <a:avLst/>
+                        </a:prstTxWarp>
+                        <a:noAutofit/>
+                      </wps:bodyPr>
+                    </wps:wsp>
+                  </a:graphicData>
+                </a:graphic>
+                <wp14:sizeRelH relativeFrom="margin">
+                  <wp14:pctWidth>0</wp14:pctWidth>
+                </wp14:sizeRelH>
+                <wp14:sizeRelV relativeFrom="margin">
+                  <wp14:pctHeight>0</wp14:pctHeight>
+                </wp14:sizeRelV>
+              </wp:anchor>
+            </w:drawing>
+          </mc:Choice>
+          <mc:Fallback>
+            <w:pict>
+              <v:shape w14:anchorId="7CBAD5FE" id="Cuadro de texto 30" o:spid="_x0000_s1054" type="#_x0000_t202" style="position:absolute;margin-left:0;margin-top:184.45pt;width:30pt;height:18.75pt;z-index:251722752;visibility:visible;mso-wrap-style:square;mso-width-percent:0;mso-height-percent:0;mso-wrap-distance-left:9pt;mso-wrap-distance-top:0;mso-wrap-distance-right:9pt;mso-wrap-distance-bottom:0;mso-position-horizontal:absolute;mso-position-horizontal-relative:margin;mso-position-vertical:absolute;mso-position-vertical-relative:text;mso-width-percent:0;mso-height-percent:0;mso-width-relative:margin;mso-height-relative:margin;v-text-anchor:top" o:gfxdata="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" fillcolor="#c5e0b3 [1305]" strokeweight=".5pt">
+                <v:textbox>
+                  <w:txbxContent>
+                    <w:p>
+                      <w:pPr>
+                        <w:rPr>
+                          <w:lang w:val="en-US"/>
+                        </w:rPr>
+                      </w:pPr>
+                      <w:r>
+                        <w:rPr>
+                          <w:lang w:val="en-US"/>
+                        </w:rPr>
+                        <w:t>1.5</w:t>
+                      </w:r>
+                    </w:p>
+                  </w:txbxContent>
+                </v:textbox>
+                <w10:wrap anchorx="margin"/>
+              </v:shape>
+            </w:pict>
+          </mc:Fallback>
+        </mc:AlternateContent>
+      </w:r>
+      <w:r>
+        <w:rPr>
+          <w:noProof/>
+          <w:lang w:eastAsia="es-EC"/>
+        </w:rPr>
+        <mc:AlternateContent>
+          <mc:Choice Requires="wps">
+            <w:drawing>
+              <wp:anchor distT="0" distB="0" distL="114300" distR="114300" simplePos="0" relativeHeight="251721728" behindDoc="0" locked="0" layoutInCell="1" allowOverlap="1" wp14:anchorId="579702BE" wp14:editId="575112EE">
+                <wp:simplePos x="0" y="0"/>
+                <wp:positionH relativeFrom="margin">
+                  <wp:posOffset>0</wp:posOffset>
+                </wp:positionH>
+                <wp:positionV relativeFrom="paragraph">
+                  <wp:posOffset>1875790</wp:posOffset>
+                </wp:positionV>
+                <wp:extent cx="381000" cy="238125"/>
+                <wp:effectExtent l="0" t="0" r="19050" b="28575"/>
+                <wp:wrapNone/>
+                <wp:docPr id="28" name="Cuadro de texto 28"/>
+                <wp:cNvGraphicFramePr/>
+                <a:graphic xmlns:a="http://schemas.openxmlformats.org/drawingml/2006/main">
+                  <a:graphicData uri="http://schemas.microsoft.com/office/word/2010/wordprocessingShape">
+                    <wps:wsp>
+                      <wps:cNvSpPr txBox="1"/>
+                      <wps:spPr>
+                        <a:xfrm>
+                          <a:off x="0" y="0"/>
+                          <a:ext cx="381000" cy="238125"/>
+                        </a:xfrm>
+                        <a:prstGeom prst="rect">
+                          <a:avLst/>
+                        </a:prstGeom>
+                        <a:solidFill>
+                          <a:schemeClr val="accent6">
+                            <a:lumMod val="40000"/>
+                            <a:lumOff val="60000"/>
+                          </a:schemeClr>
+                        </a:solidFill>
+                        <a:ln w="6350">
+                          <a:solidFill>
+                            <a:prstClr val="black"/>
+                          </a:solidFill>
+                        </a:ln>
+                        <a:effectLst/>
+                      </wps:spPr>
+                      <wps:style>
+                        <a:lnRef idx="0">
+                          <a:schemeClr val="accent1"/>
+                        </a:lnRef>
+                        <a:fillRef idx="0">
+                          <a:schemeClr val="accent1"/>
+                        </a:fillRef>
+                        <a:effectRef idx="0">
+                          <a:schemeClr val="accent1"/>
+                        </a:effectRef>
+                        <a:fontRef idx="minor">
+                          <a:schemeClr val="dk1"/>
+                        </a:fontRef>
+                      </wps:style>
+                      <wps:txbx>
+                        <w:txbxContent>
+                          <w:p>
+                            <w:pPr>
+                              <w:rPr>
+                                <w:lang w:val="en-US"/>
+                              </w:rPr>
+                            </w:pPr>
+                            <w:r>
+                              <w:rPr>
+                                <w:lang w:val="en-US"/>
+                              </w:rPr>
+                              <w:t>1.4</w:t>
+                            </w:r>
+                          </w:p>
+                        </w:txbxContent>
+                      </wps:txbx>
+                      <wps:bodyPr rot="0" spcFirstLastPara="0" vertOverflow="overflow" horzOverflow="overflow" vert="horz" wrap="square" lIns="91440" tIns="45720" rIns="91440" bIns="45720" numCol="1" spcCol="0" rtlCol="0" fromWordArt="0" anchor="t" anchorCtr="0" forceAA="0" compatLnSpc="1">
+                        <a:prstTxWarp prst="textNoShape">
+                          <a:avLst/>
+                        </a:prstTxWarp>
+                        <a:noAutofit/>
+                      </wps:bodyPr>
+                    </wps:wsp>
+                  </a:graphicData>
+                </a:graphic>
+                <wp14:sizeRelH relativeFrom="margin">
+                  <wp14:pctWidth>0</wp14:pctWidth>
+                </wp14:sizeRelH>
+                <wp14:sizeRelV relativeFrom="margin">
+                  <wp14:pctHeight>0</wp14:pctHeight>
+                </wp14:sizeRelV>
+              </wp:anchor>
+            </w:drawing>
+          </mc:Choice>
+          <mc:Fallback>
+            <w:pict>
+              <v:shape w14:anchorId="579702BE" id="Cuadro de texto 28" o:spid="_x0000_s1055" type="#_x0000_t202" style="position:absolute;margin-left:0;margin-top:147.7pt;width:30pt;height:18.75pt;z-index:251721728;visibility:visible;mso-wrap-style:square;mso-width-percent:0;mso-height-percent:0;mso-wrap-distance-left:9pt;mso-wrap-distance-top:0;mso-wrap-distance-right:9pt;mso-wrap-distance-bottom:0;mso-position-horizontal:absolute;mso-position-horizontal-relative:margin;mso-position-vertical:absolute;mso-position-vertical-relative:text;mso-width-percent:0;mso-height-percent:0;mso-width-relative:margin;mso-height-relative:margin;v-text-anchor:top" o:gfxdata="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" fillcolor="#c5e0b3 [1305]" strokeweight=".5pt">
+                <v:textbox>
+                  <w:txbxContent>
+                    <w:p>
+                      <w:pPr>
+                        <w:rPr>
+                          <w:lang w:val="en-US"/>
+                        </w:rPr>
+                      </w:pPr>
+                      <w:r>
+                        <w:rPr>
+                          <w:lang w:val="en-US"/>
+                        </w:rPr>
+                        <w:t>1.4</w:t>
+                      </w:r>
+                    </w:p>
+                  </w:txbxContent>
+                </v:textbox>
+                <w10:wrap anchorx="margin"/>
+              </v:shape>
+            </w:pict>
+          </mc:Fallback>
+        </mc:AlternateContent>
+      </w:r>
+      <w:r>
+        <w:rPr>
+          <w:noProof/>
+          <w:lang w:eastAsia="es-EC"/>
+        </w:rPr>
+        <mc:AlternateContent>
+          <mc:Choice Requires="wps">
+            <w:drawing>
+              <wp:anchor distT="0" distB="0" distL="114300" distR="114300" simplePos="0" relativeHeight="251720704" behindDoc="0" locked="0" layoutInCell="1" allowOverlap="1" wp14:anchorId="5C50217B" wp14:editId="0921508A">
+                <wp:simplePos x="0" y="0"/>
+                <wp:positionH relativeFrom="margin">
+                  <wp:posOffset>0</wp:posOffset>
+                </wp:positionH>
+                <wp:positionV relativeFrom="paragraph">
+                  <wp:posOffset>1428115</wp:posOffset>
+                </wp:positionV>
+                <wp:extent cx="381000" cy="238125"/>
+                <wp:effectExtent l="0" t="0" r="19050" b="28575"/>
+                <wp:wrapNone/>
+                <wp:docPr id="27" name="Cuadro de texto 27"/>
+                <wp:cNvGraphicFramePr/>
+                <a:graphic xmlns:a="http://schemas.openxmlformats.org/drawingml/2006/main">
+                  <a:graphicData uri="http://schemas.microsoft.com/office/word/2010/wordprocessingShape">
+                    <wps:wsp>
+                      <wps:cNvSpPr txBox="1"/>
+                      <wps:spPr>
+                        <a:xfrm>
+                          <a:off x="0" y="0"/>
+                          <a:ext cx="381000" cy="238125"/>
+                        </a:xfrm>
+                        <a:prstGeom prst="rect">
+                          <a:avLst/>
+                        </a:prstGeom>
+                        <a:solidFill>
+                          <a:schemeClr val="accent6">
+                            <a:lumMod val="40000"/>
+                            <a:lumOff val="60000"/>
+                          </a:schemeClr>
+                        </a:solidFill>
+                        <a:ln w="6350">
+                          <a:solidFill>
+                            <a:prstClr val="black"/>
+                          </a:solidFill>
+                        </a:ln>
+                        <a:effectLst/>
+                      </wps:spPr>
+                      <wps:style>
+                        <a:lnRef idx="0">
+                          <a:schemeClr val="accent1"/>
+                        </a:lnRef>
+                        <a:fillRef idx="0">
+                          <a:schemeClr val="accent1"/>
+                        </a:fillRef>
+                        <a:effectRef idx="0">
+                          <a:schemeClr val="accent1"/>
+                        </a:effectRef>
+                        <a:fontRef idx="minor">
+                          <a:schemeClr val="dk1"/>
+                        </a:fontRef>
+                      </wps:style>
+                      <wps:txbx>
+                        <w:txbxContent>
+                          <w:p>
+                            <w:pPr>
+                              <w:rPr>
+                                <w:lang w:val="en-US"/>
+                              </w:rPr>
+                            </w:pPr>
+                            <w:r>
+                              <w:rPr>
+                                <w:lang w:val="en-US"/>
+                              </w:rPr>
+                              <w:t>1.3</w:t>
+                            </w:r>
+                          </w:p>
+                        </w:txbxContent>
+                      </wps:txbx>
+                      <wps:bodyPr rot="0" spcFirstLastPara="0" vertOverflow="overflow" horzOverflow="overflow" vert="horz" wrap="square" lIns="91440" tIns="45720" rIns="91440" bIns="45720" numCol="1" spcCol="0" rtlCol="0" fromWordArt="0" anchor="t" anchorCtr="0" forceAA="0" compatLnSpc="1">
+                        <a:prstTxWarp prst="textNoShape">
+                          <a:avLst/>
+                        </a:prstTxWarp>
+                        <a:noAutofit/>
+                      </wps:bodyPr>
+                    </wps:wsp>
+                  </a:graphicData>
+                </a:graphic>
+                <wp14:sizeRelH relativeFrom="margin">
+                  <wp14:pctWidth>0</wp14:pctWidth>
+                </wp14:sizeRelH>
+                <wp14:sizeRelV relativeFrom="margin">
+                  <wp14:pctHeight>0</wp14:pctHeight>
+                </wp14:sizeRelV>
+              </wp:anchor>
+            </w:drawing>
+          </mc:Choice>
+          <mc:Fallback>
+            <w:pict>
+              <v:shape w14:anchorId="5C50217B" id="Cuadro de texto 27" o:spid="_x0000_s1056" type="#_x0000_t202" style="position:absolute;margin-left:0;margin-top:112.45pt;width:30pt;height:18.75pt;z-index:251720704;visibility:visible;mso-wrap-style:square;mso-width-percent:0;mso-height-percent:0;mso-wrap-distance-left:9pt;mso-wrap-distance-top:0;mso-wrap-distance-right:9pt;mso-wrap-distance-bottom:0;mso-position-horizontal:absolute;mso-position-horizontal-relative:margin;mso-position-vertical:absolute;mso-position-vertical-relative:text;mso-width-percent:0;mso-height-percent:0;mso-width-relative:margin;mso-height-relative:margin;v-text-anchor:top" o:gfxdata="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" fillcolor="#c5e0b3 [1305]" strokeweight=".5pt">
+                <v:textbox>
+                  <w:txbxContent>
+                    <w:p>
+                      <w:pPr>
+                        <w:rPr>
+                          <w:lang w:val="en-US"/>
+                        </w:rPr>
+                      </w:pPr>
+                      <w:r>
+                        <w:rPr>
+                          <w:lang w:val="en-US"/>
+                        </w:rPr>
+                        <w:t>1.3</w:t>
+                      </w:r>
+                    </w:p>
+                  </w:txbxContent>
+                </v:textbox>
+                <w10:wrap anchorx="margin"/>
+              </v:shape>
+            </w:pict>
+          </mc:Fallback>
+        </mc:AlternateContent>
+      </w:r>
+      <w:r>
+        <w:rPr>
+          <w:noProof/>
+          <w:lang w:eastAsia="es-EC"/>
+        </w:rPr>
+        <mc:AlternateContent>
+          <mc:Choice Requires="wps">
+            <w:drawing>
+              <wp:anchor distT="0" distB="0" distL="114300" distR="114300" simplePos="0" relativeHeight="251719680" behindDoc="0" locked="0" layoutInCell="1" allowOverlap="1" wp14:anchorId="5E1B8457" wp14:editId="60B0DF03">
+                <wp:simplePos x="0" y="0"/>
+                <wp:positionH relativeFrom="margin">
+                  <wp:posOffset>0</wp:posOffset>
+                </wp:positionH>
+                <wp:positionV relativeFrom="paragraph">
+                  <wp:posOffset>1037590</wp:posOffset>
+                </wp:positionV>
+                <wp:extent cx="381000" cy="238125"/>
+                <wp:effectExtent l="0" t="0" r="19050" b="28575"/>
+                <wp:wrapNone/>
+                <wp:docPr id="26" name="Cuadro de texto 26"/>
+                <wp:cNvGraphicFramePr/>
+                <a:graphic xmlns:a="http://schemas.openxmlformats.org/drawingml/2006/main">
+                  <a:graphicData uri="http://schemas.microsoft.com/office/word/2010/wordprocessingShape">
+                    <wps:wsp>
+                      <wps:cNvSpPr txBox="1"/>
+                      <wps:spPr>
+                        <a:xfrm>
+                          <a:off x="0" y="0"/>
+                          <a:ext cx="381000" cy="238125"/>
+                        </a:xfrm>
+                        <a:prstGeom prst="rect">
+                          <a:avLst/>
+                        </a:prstGeom>
+                        <a:solidFill>
+                          <a:schemeClr val="accent6">
+                            <a:lumMod val="40000"/>
+                            <a:lumOff val="60000"/>
+                          </a:schemeClr>
+                        </a:solidFill>
+                        <a:ln w="6350">
+                          <a:solidFill>
+                            <a:prstClr val="black"/>
+                          </a:solidFill>
+                        </a:ln>
+                        <a:effectLst/>
+                      </wps:spPr>
+                      <wps:style>
+                        <a:lnRef idx="0">
+                          <a:schemeClr val="accent1"/>
+                        </a:lnRef>
+                        <a:fillRef idx="0">
+                          <a:schemeClr val="accent1"/>
+                        </a:fillRef>
+                        <a:effectRef idx="0">
+                          <a:schemeClr val="accent1"/>
+                        </a:effectRef>
+                        <a:fontRef idx="minor">
+                          <a:schemeClr val="dk1"/>
+                        </a:fontRef>
+                      </wps:style>
+                      <wps:txbx>
+                        <w:txbxContent>
+                          <w:p>
+                            <w:pPr>
+                              <w:rPr>
+                                <w:lang w:val="en-US"/>
+                              </w:rPr>
+                            </w:pPr>
+                            <w:r>
+                              <w:rPr>
+                                <w:lang w:val="en-US"/>
+                              </w:rPr>
+                              <w:t>1.2</w:t>
+                            </w:r>
+                          </w:p>
+                        </w:txbxContent>
+                      </wps:txbx>
+                      <wps:bodyPr rot="0" spcFirstLastPara="0" vertOverflow="overflow" horzOverflow="overflow" vert="horz" wrap="square" lIns="91440" tIns="45720" rIns="91440" bIns="45720" numCol="1" spcCol="0" rtlCol="0" fromWordArt="0" anchor="t" anchorCtr="0" forceAA="0" compatLnSpc="1">
+                        <a:prstTxWarp prst="textNoShape">
+                          <a:avLst/>
+                        </a:prstTxWarp>
+                        <a:noAutofit/>
+                      </wps:bodyPr>
+                    </wps:wsp>
+                  </a:graphicData>
+                </a:graphic>
+                <wp14:sizeRelH relativeFrom="margin">
+                  <wp14:pctWidth>0</wp14:pctWidth>
+                </wp14:sizeRelH>
+                <wp14:sizeRelV relativeFrom="margin">
+                  <wp14:pctHeight>0</wp14:pctHeight>
+                </wp14:sizeRelV>
+              </wp:anchor>
+            </w:drawing>
+          </mc:Choice>
+          <mc:Fallback>
+            <w:pict>
+              <v:shape w14:anchorId="5E1B8457" id="Cuadro de texto 26" o:spid="_x0000_s1057" type="#_x0000_t202" style="position:absolute;margin-left:0;margin-top:81.7pt;width:30pt;height:18.75pt;z-index:251719680;visibility:visible;mso-wrap-style:square;mso-width-percent:0;mso-height-percent:0;mso-wrap-distance-left:9pt;mso-wrap-distance-top:0;mso-wrap-distance-right:9pt;mso-wrap-distance-bottom:0;mso-position-horizontal:absolute;mso-position-horizontal-relative:margin;mso-position-vertical:absolute;mso-position-vertical-relative:text;mso-width-percent:0;mso-height-percent:0;mso-width-relative:margin;mso-height-relative:margin;v-text-anchor:top" o:gfxdata="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" fillcolor="#c5e0b3 [1305]" strokeweight=".5pt">
+                <v:textbox>
+                  <w:txbxContent>
+                    <w:p>
+                      <w:pPr>
+                        <w:rPr>
+                          <w:lang w:val="en-US"/>
+                        </w:rPr>
+                      </w:pPr>
+                      <w:r>
+                        <w:rPr>
+                          <w:lang w:val="en-US"/>
+                        </w:rPr>
+                        <w:t>1.2</w:t>
+                      </w:r>
+                    </w:p>
+                  </w:txbxContent>
+                </v:textbox>
+                <w10:wrap anchorx="margin"/>
+              </v:shape>
+            </w:pict>
+          </mc:Fallback>
+        </mc:AlternateContent>
+      </w:r>
+      <w:r>
+        <w:rPr>
+          <w:noProof/>
+          <w:lang w:eastAsia="es-EC"/>
+        </w:rPr>
+        <mc:AlternateContent>
+          <mc:Choice Requires="wps">
+            <w:drawing>
+              <wp:anchor distT="0" distB="0" distL="114300" distR="114300" simplePos="0" relativeHeight="251718656" behindDoc="0" locked="0" layoutInCell="1" allowOverlap="1" wp14:anchorId="7C685505" wp14:editId="4992A657">
+                <wp:simplePos x="0" y="0"/>
+                <wp:positionH relativeFrom="margin">
+                  <wp:posOffset>0</wp:posOffset>
+                </wp:positionH>
+                <wp:positionV relativeFrom="paragraph">
+                  <wp:posOffset>628015</wp:posOffset>
+                </wp:positionV>
+                <wp:extent cx="381000" cy="238125"/>
+                <wp:effectExtent l="0" t="0" r="19050" b="28575"/>
+                <wp:wrapNone/>
+                <wp:docPr id="20" name="Cuadro de texto 20"/>
+                <wp:cNvGraphicFramePr/>
+                <a:graphic xmlns:a="http://schemas.openxmlformats.org/drawingml/2006/main">
+                  <a:graphicData uri="http://schemas.microsoft.com/office/word/2010/wordprocessingShape">
+                    <wps:wsp>
+                      <wps:cNvSpPr txBox="1"/>
+                      <wps:spPr>
+                        <a:xfrm>
+                          <a:off x="0" y="0"/>
+                          <a:ext cx="381000" cy="238125"/>
+                        </a:xfrm>
+                        <a:prstGeom prst="rect">
+                          <a:avLst/>
+                        </a:prstGeom>
+                        <a:solidFill>
+                          <a:schemeClr val="accent6">
+                            <a:lumMod val="40000"/>
+                            <a:lumOff val="60000"/>
+                          </a:schemeClr>
+                        </a:solidFill>
+                        <a:ln w="6350">
+                          <a:solidFill>
+                            <a:prstClr val="black"/>
+                          </a:solidFill>
+                        </a:ln>
+                        <a:effectLst/>
+                      </wps:spPr>
+                      <wps:style>
+                        <a:lnRef idx="0">
+                          <a:schemeClr val="accent1"/>
+                        </a:lnRef>
+                        <a:fillRef idx="0">
+                          <a:schemeClr val="accent1"/>
+                        </a:fillRef>
+                        <a:effectRef idx="0">
+                          <a:schemeClr val="accent1"/>
+                        </a:effectRef>
+                        <a:fontRef idx="minor">
+                          <a:schemeClr val="dk1"/>
+                        </a:fontRef>
+                      </wps:style>
+                      <wps:txbx>
+                        <w:txbxContent>
+                          <w:p>
+                            <w:pPr>
+                              <w:rPr>
+                                <w:lang w:val="en-US"/>
+                              </w:rPr>
+                            </w:pPr>
+                            <w:r>
+                              <w:rPr>
+                                <w:lang w:val="en-US"/>
+                              </w:rPr>
+                              <w:t>1.1</w:t>
+                            </w:r>
+                          </w:p>
+                        </w:txbxContent>
+                      </wps:txbx>
+                      <wps:bodyPr rot="0" spcFirstLastPara="0" vertOverflow="overflow" horzOverflow="overflow" vert="horz" wrap="square" lIns="91440" tIns="45720" rIns="91440" bIns="45720" numCol="1" spcCol="0" rtlCol="0" fromWordArt="0" anchor="t" anchorCtr="0" forceAA="0" compatLnSpc="1">
+                        <a:prstTxWarp prst="textNoShape">
+                          <a:avLst/>
+                        </a:prstTxWarp>
+                        <a:noAutofit/>
+                      </wps:bodyPr>
+                    </wps:wsp>
+                  </a:graphicData>
+                </a:graphic>
+                <wp14:sizeRelH relativeFrom="margin">
+                  <wp14:pctWidth>0</wp14:pctWidth>
+                </wp14:sizeRelH>
+                <wp14:sizeRelV relativeFrom="margin">
+                  <wp14:pctHeight>0</wp14:pctHeight>
+                </wp14:sizeRelV>
+              </wp:anchor>
+            </w:drawing>
+          </mc:Choice>
+          <mc:Fallback>
+            <w:pict>
+              <v:shape w14:anchorId="7C685505" id="Cuadro de texto 20" o:spid="_x0000_s1058" type="#_x0000_t202" style="position:absolute;margin-left:0;margin-top:49.45pt;width:30pt;height:18.75pt;z-index:251718656;visibility:visible;mso-wrap-style:square;mso-width-percent:0;mso-height-percent:0;mso-wrap-distance-left:9pt;mso-wrap-distance-top:0;mso-wrap-distance-right:9pt;mso-wrap-distance-bottom:0;mso-position-horizontal:absolute;mso-position-horizontal-relative:margin;mso-position-vertical:absolute;mso-position-vertical-relative:text;mso-width-percent:0;mso-height-percent:0;mso-width-relative:margin;mso-height-relative:margin;v-text-anchor:top" o:gfxdata="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" fillcolor="#c5e0b3 [1305]" strokeweight=".5pt">
+                <v:textbox>
+                  <w:txbxContent>
+                    <w:p>
+                      <w:pPr>
+                        <w:rPr>
+                          <w:lang w:val="en-US"/>
+                        </w:rPr>
+                      </w:pPr>
+                      <w:r>
+                        <w:rPr>
+                          <w:lang w:val="en-US"/>
+                        </w:rPr>
+                        <w:t>1.1</w:t>
+                      </w:r>
+                    </w:p>
+                  </w:txbxContent>
+                </v:textbox>
+                <w10:wrap anchorx="margin"/>
+              </v:shape>
+            </w:pict>
+          </mc:Fallback>
+        </mc:AlternateContent>
+      </w:r>
+      <w:r>
+        <w:rPr>
+          <w:noProof/>
+          <w:lang w:eastAsia="es-EC"/>
+        </w:rPr>
+        <w:drawing>
+          <wp:anchor distT="0" distB="0" distL="114300" distR="114300" simplePos="0" relativeHeight="251717632" behindDoc="0" locked="0" layoutInCell="1" allowOverlap="1" wp14:anchorId="005EEFBC" wp14:editId="551FA283">
+            <wp:simplePos x="0" y="0"/>
+            <wp:positionH relativeFrom="margin">
+              <wp:posOffset>0</wp:posOffset>
+            </wp:positionH>
+            <wp:positionV relativeFrom="paragraph">
+              <wp:posOffset>208915</wp:posOffset>
+            </wp:positionV>
+            <wp:extent cx="5400040" cy="3496945"/>
+            <wp:effectExtent l="0" t="0" r="0" b="8255"/>
+            <wp:wrapSquare wrapText="bothSides"/>
+            <wp:docPr id="19" name="Imagen 19"/>
+            <wp:cNvGraphicFramePr>
+              <a:graphicFrameLocks xmlns:a="http://schemas.openxmlformats.org/drawingml/2006/main" noChangeAspect="1"/>
+            </wp:cNvGraphicFramePr>
+            <a:graphic xmlns:a="http://schemas.openxmlformats.org/drawingml/2006/main">
+              <a:graphicData uri="http://schemas.openxmlformats.org/drawingml/2006/picture">
+                <pic:pic xmlns:pic="http://schemas.openxmlformats.org/drawingml/2006/picture">
+                  <pic:nvPicPr>
+                    <pic:cNvPr id="1" name=""/>
+                    <pic:cNvPicPr/>
+                  </pic:nvPicPr>
+                  <pic:blipFill>
+                    <a:blip r:embed="rId8">
+                      <a:extLst>
+                        <a:ext uri="{28A0092B-C50C-407E-A947-70E740481C1C}">
+                          <a14:useLocalDpi xmlns:a14="http://schemas.microsoft.com/office/drawing/2010/main" val="0"/>
+                        </a:ext>
+                      </a:extLst>
+                    </a:blip>
+                    <a:stretch>
+                      <a:fillRect/>
+                    </a:stretch>
+                  </pic:blipFill>
+                  <pic:spPr>
+                    <a:xfrm>
+                      <a:off x="0" y="0"/>
+                      <a:ext cx="5400040" cy="3496945"/>
+                    </a:xfrm>
+                    <a:prstGeom prst="rect">
+                      <a:avLst/>
+                    </a:prstGeom>
+                  </pic:spPr>
+                </pic:pic>
+              </a:graphicData>
+            </a:graphic>
+            <wp14:sizeRelH relativeFrom="page">
+              <wp14:pctWidth>0</wp14:pctWidth>
+            </wp14:sizeRelH>
+            <wp14:sizeRelV relativeFrom="page">
+              <wp14:pctHeight>0</wp14:pctHeight>
+            </wp14:sizeRelV>
+          </wp:anchor>
+        </w:drawing>
+      </w:r>
+    </w:p>
+    <w:p>
+      <w:pPr>
+        <w:rPr>
+          <w:lang w:val="en-US"/>
+        </w:rPr>
+      </w:pPr>
+      <w:r>
+        <w:rPr>
+          <w:noProof/>
+          <w:lang w:eastAsia="es-EC"/>
+        </w:rPr>
+        <mc:AlternateContent>
+          <mc:Choice Requires="wps">
+            <w:drawing>
+              <wp:anchor distT="0" distB="0" distL="114300" distR="114300" simplePos="0" relativeHeight="251727872" behindDoc="0" locked="0" layoutInCell="1" allowOverlap="1" wp14:anchorId="76A3D5A0" wp14:editId="0647624D">
+                <wp:simplePos x="0" y="0"/>
+                <wp:positionH relativeFrom="column">
+                  <wp:posOffset>2272665</wp:posOffset>
+                </wp:positionH>
+                <wp:positionV relativeFrom="paragraph">
+                  <wp:posOffset>5219065</wp:posOffset>
+                </wp:positionV>
+                <wp:extent cx="3200400" cy="733425"/>
+                <wp:effectExtent l="0" t="0" r="19050" b="28575"/>
+                <wp:wrapNone/>
+                <wp:docPr id="25" name="Cuadro de texto 25"/>
+                <wp:cNvGraphicFramePr/>
+                <a:graphic xmlns:a="http://schemas.openxmlformats.org/drawingml/2006/main">
+                  <a:graphicData uri="http://schemas.microsoft.com/office/word/2010/wordprocessingShape">
+                    <wps:wsp>
+                      <wps:cNvSpPr txBox="1"/>
+                      <wps:spPr>
+                        <a:xfrm>
+                          <a:off x="0" y="0"/>
+                          <a:ext cx="3200400" cy="733425"/>
+                        </a:xfrm>
+                        <a:prstGeom prst="rect">
+                          <a:avLst/>
+                        </a:prstGeom>
+                        <a:solidFill>
+                          <a:schemeClr val="lt1"/>
+                        </a:solidFill>
+                        <a:ln w="6350">
+                          <a:solidFill>
+                            <a:prstClr val="black"/>
+                          </a:solidFill>
+                        </a:ln>
+                        <a:effectLst/>
+                      </wps:spPr>
+                      <wps:style>
+                        <a:lnRef idx="0">
+                          <a:schemeClr val="accent1"/>
+                        </a:lnRef>
+                        <a:fillRef idx="0">
+                          <a:schemeClr val="accent1"/>
+                        </a:fillRef>
+                        <a:effectRef idx="0">
+                          <a:schemeClr val="accent1"/>
+                        </a:effectRef>
+                        <a:fontRef idx="minor">
+                          <a:schemeClr val="dk1"/>
+                        </a:fontRef>
+                      </wps:style>
+                      <wps:txbx>
+                        <w:txbxContent>
+                          <w:p>
+                            <w:r>
+                              <w:t xml:space="preserve">En esta Sección se puede crear un </w:t>
+                            </w:r>
+                            <w:r>
+                              <w:t xml:space="preserve">nuevo usuario (aplicación móvil </w:t>
+                            </w:r>
+                            <w:proofErr w:type="spellStart"/>
+                            <w:r>
+                              <w:t>android</w:t>
+                            </w:r>
+                            <w:proofErr w:type="spellEnd"/>
+                            <w:r>
+                              <w:t>) o un nuevo administrador para manejar el sistema de escritorio</w:t>
+                            </w:r>
+                          </w:p>
+                        </w:txbxContent>
+                      </wps:txbx>
+                      <wps:bodyPr rot="0" spcFirstLastPara="0" vertOverflow="overflow" horzOverflow="overflow" vert="horz" wrap="square" lIns="91440" tIns="45720" rIns="91440" bIns="45720" numCol="1" spcCol="0" rtlCol="0" fromWordArt="0" anchor="t" anchorCtr="0" forceAA="0" compatLnSpc="1">
+                        <a:prstTxWarp prst="textNoShape">
+                          <a:avLst/>
+                        </a:prstTxWarp>
+                        <a:noAutofit/>
+                      </wps:bodyPr>
+                    </wps:wsp>
+                  </a:graphicData>
+                </a:graphic>
+                <wp14:sizeRelH relativeFrom="margin">
+                  <wp14:pctWidth>0</wp14:pctWidth>
+                </wp14:sizeRelH>
+                <wp14:sizeRelV relativeFrom="margin">
+                  <wp14:pctHeight>0</wp14:pctHeight>
+                </wp14:sizeRelV>
+              </wp:anchor>
+            </w:drawing>
+          </mc:Choice>
+          <mc:Fallback>
+            <w:pict>
+              <v:shape w14:anchorId="76A3D5A0" id="Cuadro de texto 25" o:spid="_x0000_s1059" type="#_x0000_t202" style="position:absolute;margin-left:178.95pt;margin-top:410.95pt;width:252pt;height:57.75pt;z-index:251727872;visibility:visible;mso-wrap-style:square;mso-width-percent:0;mso-height-percent:0;mso-wrap-distance-left:9pt;mso-wrap-distance-top:0;mso-wrap-distance-right:9pt;mso-wrap-distance-bottom:0;mso-position-horizontal:absolute;mso-position-horizontal-relative:text;mso-position-vertical:absolute;mso-position-vertical-relative:text;mso-width-percent:0;mso-height-percent:0;mso-width-relative:margin;mso-height-relative:margin;v-text-anchor:top" o:gfxdata="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" fillcolor="white [3201]" strokeweight=".5pt">
+                <v:textbox>
+                  <w:txbxContent>
+                    <w:p>
+                      <w:r>
+                        <w:t xml:space="preserve">En esta Sección se puede crear un </w:t>
+                      </w:r>
+                      <w:r>
+                        <w:t xml:space="preserve">nuevo usuario (aplicación móvil </w:t>
+                      </w:r>
+                      <w:proofErr w:type="spellStart"/>
+                      <w:r>
+                        <w:t>android</w:t>
+                      </w:r>
+                      <w:proofErr w:type="spellEnd"/>
+                      <w:r>
+                        <w:t>) o un nuevo administrador para manejar el sistema de escritorio</w:t>
+                      </w:r>
+                    </w:p>
+                  </w:txbxContent>
+                </v:textbox>
+              </v:shape>
+            </w:pict>
+          </mc:Fallback>
+        </mc:AlternateContent>
+      </w:r>
+      <w:r>
+        <w:rPr>
+          <w:noProof/>
+          <w:lang w:eastAsia="es-EC"/>
+        </w:rPr>
+        <w:drawing>
+          <wp:anchor distT="0" distB="0" distL="114300" distR="114300" simplePos="0" relativeHeight="251726848" behindDoc="0" locked="0" layoutInCell="1" allowOverlap="1" wp14:anchorId="1867DF98" wp14:editId="63F98423">
+            <wp:simplePos x="0" y="0"/>
+            <wp:positionH relativeFrom="column">
+              <wp:posOffset>405765</wp:posOffset>
+            </wp:positionH>
+            <wp:positionV relativeFrom="paragraph">
+              <wp:posOffset>5200015</wp:posOffset>
+            </wp:positionV>
+            <wp:extent cx="1752600" cy="828675"/>
+            <wp:effectExtent l="0" t="0" r="0" b="9525"/>
+            <wp:wrapSquare wrapText="bothSides"/>
+            <wp:docPr id="23" name="Imagen 23"/>
+            <wp:cNvGraphicFramePr>
+              <a:graphicFrameLocks xmlns:a="http://schemas.openxmlformats.org/drawingml/2006/main" noChangeAspect="1"/>
+            </wp:cNvGraphicFramePr>
+            <a:graphic xmlns:a="http://schemas.openxmlformats.org/drawingml/2006/main">
+              <a:graphicData uri="http://schemas.openxmlformats.org/drawingml/2006/picture">
+                <pic:pic xmlns:pic="http://schemas.openxmlformats.org/drawingml/2006/picture">
+                  <pic:nvPicPr>
+                    <pic:cNvPr id="0" name="Picture 2"/>
+                    <pic:cNvPicPr>
+                      <a:picLocks noChangeAspect="1" noChangeArrowheads="1"/>
+                    </pic:cNvPicPr>
+                  </pic:nvPicPr>
+                  <pic:blipFill>
+                    <a:blip r:embed="rId9">
+                      <a:extLst>
+                        <a:ext uri="{28A0092B-C50C-407E-A947-70E740481C1C}">
+                          <a14:useLocalDpi xmlns:a14="http://schemas.microsoft.com/office/drawing/2010/main" val="0"/>
+                        </a:ext>
+                      </a:extLst>
+                    </a:blip>
+                    <a:srcRect/>
+                    <a:stretch>
+                      <a:fillRect/>
+                    </a:stretch>
+                  </pic:blipFill>
+                  <pic:spPr bwMode="auto">
+                    <a:xfrm>
+                      <a:off x="0" y="0"/>
+                      <a:ext cx="1752600" cy="828675"/>
+                    </a:xfrm>
+                    <a:prstGeom prst="rect">
+                      <a:avLst/>
+                    </a:prstGeom>
+                    <a:noFill/>
+                    <a:ln>
+                      <a:noFill/>
+                    </a:ln>
+                  </pic:spPr>
+                </pic:pic>
+              </a:graphicData>
+            </a:graphic>
+            <wp14:sizeRelH relativeFrom="page">
+              <wp14:pctWidth>0</wp14:pctWidth>
+            </wp14:sizeRelH>
+            <wp14:sizeRelV relativeFrom="page">
+              <wp14:pctHeight>0</wp14:pctHeight>
+            </wp14:sizeRelV>
+          </wp:anchor>
+        </w:drawing>
+      </w:r>
+      <w:r>
+        <w:rPr>
+          <w:noProof/>
+          <w:lang w:eastAsia="es-EC"/>
+        </w:rPr>
+        <mc:AlternateContent>
+          <mc:Choice Requires="wps">
+            <w:drawing>
+              <wp:anchor distT="0" distB="0" distL="114300" distR="114300" simplePos="0" relativeHeight="251725824" behindDoc="0" locked="0" layoutInCell="1" allowOverlap="1" wp14:anchorId="764F1C36" wp14:editId="53FA3A3A">
+                <wp:simplePos x="0" y="0"/>
+                <wp:positionH relativeFrom="margin">
+                  <wp:posOffset>0</wp:posOffset>
+                </wp:positionH>
+                <wp:positionV relativeFrom="paragraph">
+                  <wp:posOffset>5208905</wp:posOffset>
+                </wp:positionV>
+                <wp:extent cx="381000" cy="238125"/>
+                <wp:effectExtent l="0" t="0" r="19050" b="28575"/>
+                <wp:wrapNone/>
+                <wp:docPr id="22" name="Cuadro de texto 22"/>
+                <wp:cNvGraphicFramePr/>
+                <a:graphic xmlns:a="http://schemas.openxmlformats.org/drawingml/2006/main">
+                  <a:graphicData uri="http://schemas.microsoft.com/office/word/2010/wordprocessingShape">
+                    <wps:wsp>
+                      <wps:cNvSpPr txBox="1"/>
+                      <wps:spPr>
+                        <a:xfrm>
+                          <a:off x="0" y="0"/>
+                          <a:ext cx="381000" cy="238125"/>
+                        </a:xfrm>
+                        <a:prstGeom prst="rect">
+                          <a:avLst/>
+                        </a:prstGeom>
+                        <a:solidFill>
+                          <a:schemeClr val="accent6">
+                            <a:lumMod val="40000"/>
+                            <a:lumOff val="60000"/>
+                          </a:schemeClr>
+                        </a:solidFill>
+                        <a:ln w="6350">
+                          <a:solidFill>
+                            <a:prstClr val="black"/>
+                          </a:solidFill>
+                        </a:ln>
+                        <a:effectLst/>
+                      </wps:spPr>
+                      <wps:style>
+                        <a:lnRef idx="0">
+                          <a:schemeClr val="accent1"/>
+                        </a:lnRef>
+                        <a:fillRef idx="0">
+                          <a:schemeClr val="accent1"/>
+                        </a:fillRef>
+                        <a:effectRef idx="0">
+                          <a:schemeClr val="accent1"/>
+                        </a:effectRef>
+                        <a:fontRef idx="minor">
+                          <a:schemeClr val="dk1"/>
+                        </a:fontRef>
+                      </wps:style>
+                      <wps:txbx>
+                        <w:txbxContent>
+                          <w:p>
+                            <w:pPr>
+                              <w:rPr>
+                                <w:lang w:val="en-US"/>
+                              </w:rPr>
+                            </w:pPr>
+                            <w:r>
+                              <w:rPr>
+                                <w:lang w:val="en-US"/>
+                              </w:rPr>
+                              <w:t>1.6</w:t>
+                            </w:r>
+                          </w:p>
+                        </w:txbxContent>
+                      </wps:txbx>
+                      <wps:bodyPr rot="0" spcFirstLastPara="0" vertOverflow="overflow" horzOverflow="overflow" vert="horz" wrap="square" lIns="91440" tIns="45720" rIns="91440" bIns="45720" numCol="1" spcCol="0" rtlCol="0" fromWordArt="0" anchor="t" anchorCtr="0" forceAA="0" compatLnSpc="1">
+                        <a:prstTxWarp prst="textNoShape">
+                          <a:avLst/>
+                        </a:prstTxWarp>
+                        <a:noAutofit/>
+                      </wps:bodyPr>
+                    </wps:wsp>
+                  </a:graphicData>
+                </a:graphic>
+                <wp14:sizeRelH relativeFrom="margin">
+                  <wp14:pctWidth>0</wp14:pctWidth>
+                </wp14:sizeRelH>
+                <wp14:sizeRelV relativeFrom="margin">
+                  <wp14:pctHeight>0</wp14:pctHeight>
+                </wp14:sizeRelV>
+              </wp:anchor>
+            </w:drawing>
+          </mc:Choice>
+          <mc:Fallback>
+            <w:pict>
+              <v:shape w14:anchorId="764F1C36" id="Cuadro de texto 22" o:spid="_x0000_s1060" type="#_x0000_t202" style="position:absolute;margin-left:0;margin-top:410.15pt;width:30pt;height:18.75pt;z-index:251725824;visibility:visible;mso-wrap-style:square;mso-width-percent:0;mso-height-percent:0;mso-wrap-distance-left:9pt;mso-wrap-distance-top:0;mso-wrap-distance-right:9pt;mso-wrap-distance-bottom:0;mso-position-horizontal:absolute;mso-position-horizontal-relative:margin;mso-position-vertical:absolute;mso-position-vertical-relative:text;mso-width-percent:0;mso-height-percent:0;mso-width-relative:margin;mso-height-relative:margin;v-text-anchor:top" o:gfxdata="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" fillcolor="#c5e0b3 [1305]" strokeweight=".5pt">
+                <v:textbox>
+                  <w:txbxContent>
+                    <w:p>
+                      <w:pPr>
+                        <w:rPr>
+                          <w:lang w:val="en-US"/>
+                        </w:rPr>
+                      </w:pPr>
+                      <w:r>
+                        <w:rPr>
+                          <w:lang w:val="en-US"/>
+                        </w:rPr>
+                        <w:t>1.6</w:t>
+                      </w:r>
+                    </w:p>
+                  </w:txbxContent>
+                </v:textbox>
+                <w10:wrap anchorx="margin"/>
+              </v:shape>
+            </w:pict>
+          </mc:Fallback>
+        </mc:AlternateContent>
+      </w:r>
+      <w:r>
+        <w:rPr>
+          <w:noProof/>
+          <w:lang w:eastAsia="es-EC"/>
+        </w:rPr>
+        <mc:AlternateContent>
+          <mc:Choice Requires="wps">
+            <w:drawing>
+              <wp:anchor distT="0" distB="0" distL="114300" distR="114300" simplePos="0" relativeHeight="251711488" behindDoc="0" locked="0" layoutInCell="1" allowOverlap="1" wp14:anchorId="04B7F162" wp14:editId="1FB3EA29">
+                <wp:simplePos x="0" y="0"/>
+                <wp:positionH relativeFrom="margin">
+                  <wp:posOffset>290195</wp:posOffset>
+                </wp:positionH>
+                <wp:positionV relativeFrom="paragraph">
+                  <wp:posOffset>3711575</wp:posOffset>
+                </wp:positionV>
+                <wp:extent cx="4838700" cy="1171575"/>
+                <wp:effectExtent l="0" t="0" r="19050" b="28575"/>
+                <wp:wrapNone/>
+                <wp:docPr id="32" name="Cuadro de texto 32"/>
+                <wp:cNvGraphicFramePr/>
+                <a:graphic xmlns:a="http://schemas.openxmlformats.org/drawingml/2006/main">
+                  <a:graphicData uri="http://schemas.microsoft.com/office/word/2010/wordprocessingShape">
+                    <wps:wsp>
+                      <wps:cNvSpPr txBox="1"/>
+                      <wps:spPr>
+                        <a:xfrm>
+                          <a:off x="0" y="0"/>
+                          <a:ext cx="4838700" cy="1171575"/>
+                        </a:xfrm>
+                        <a:prstGeom prst="rect">
+                          <a:avLst/>
+                        </a:prstGeom>
+                        <a:solidFill>
+                          <a:schemeClr val="lt1"/>
+                        </a:solidFill>
+                        <a:ln w="6350">
+                          <a:solidFill>
+                            <a:prstClr val="black"/>
+                          </a:solidFill>
+                        </a:ln>
+                        <a:effectLst/>
+                      </wps:spPr>
+                      <wps:style>
+                        <a:lnRef idx="0">
+                          <a:schemeClr val="accent1"/>
+                        </a:lnRef>
+                        <a:fillRef idx="0">
+                          <a:schemeClr val="accent1"/>
+                        </a:fillRef>
+                        <a:effectRef idx="0">
+                          <a:schemeClr val="accent1"/>
+                        </a:effectRef>
+                        <a:fontRef idx="minor">
+                          <a:schemeClr val="dk1"/>
+                        </a:fontRef>
+                      </wps:style>
+                      <wps:txbx>
+                        <w:txbxContent>
+                          <w:p>
+                            <w:pPr>
+                              <w:pStyle w:val="Prrafodelista"/>
+                              <w:numPr>
+                                <w:ilvl w:val="1"/>
+                                <w:numId w:val="1"/>
+                              </w:numPr>
+                            </w:pPr>
+                            <w:r>
+                              <w:t>Nombre del usuario.</w:t>
+                            </w:r>
+                          </w:p>
+                          <w:p>
+                            <w:pPr>
+                              <w:pStyle w:val="Prrafodelista"/>
+                              <w:numPr>
+                                <w:ilvl w:val="1"/>
+                                <w:numId w:val="1"/>
+                              </w:numPr>
+                            </w:pPr>
+                            <w:r>
+                              <w:t>Apellido del usuario</w:t>
+                            </w:r>
+                            <w:r>
+                              <w:t>.</w:t>
+                            </w:r>
+                          </w:p>
+                          <w:p>
+                            <w:pPr>
+                              <w:pStyle w:val="Prrafodelista"/>
+                              <w:numPr>
+                                <w:ilvl w:val="1"/>
+                                <w:numId w:val="1"/>
+                              </w:numPr>
+                            </w:pPr>
+                            <w:r>
+                              <w:t>C</w:t>
+                            </w:r>
+                            <w:r>
+                              <w:t>é</w:t>
+                            </w:r>
+                            <w:r>
+                              <w:t>dula del usuario</w:t>
+                            </w:r>
+                            <w:r>
+                              <w:t>.</w:t>
+                            </w:r>
+                          </w:p>
+                          <w:p>
+                            <w:pPr>
+                              <w:pStyle w:val="Prrafodelista"/>
+                              <w:numPr>
+                                <w:ilvl w:val="1"/>
+                                <w:numId w:val="1"/>
+                              </w:numPr>
+                            </w:pPr>
+                            <w:r>
+                              <w:t xml:space="preserve">Nick del </w:t>
+                            </w:r>
+                            <w:r>
+                              <w:t>usuario el cuá</w:t>
+                            </w:r>
+                            <w:r>
+                              <w:t>l usara para entrar</w:t>
+                            </w:r>
+                            <w:r>
+                              <w:t xml:space="preserve"> al </w:t>
+                            </w:r>
+                            <w:r>
+                              <w:t>sistema (ejemplo: pepe12).</w:t>
+                            </w:r>
+                          </w:p>
+                          <w:p>
+                            <w:pPr>
+                              <w:pStyle w:val="Prrafodelista"/>
+                              <w:numPr>
+                                <w:ilvl w:val="1"/>
+                                <w:numId w:val="1"/>
+                              </w:numPr>
+                            </w:pPr>
+                            <w:r>
+                              <w:t>Contraseña el cual le permitirá entrar al sistema o a la aplicación móvil dependiendo del Tipo.</w:t>
+                            </w:r>
+                          </w:p>
+                          <w:p>
+                            <w:pPr>
+                              <w:pStyle w:val="Prrafodelista"/>
+                              <w:numPr>
+                                <w:ilvl w:val="1"/>
+                                <w:numId w:val="1"/>
+                              </w:numPr>
+                            </w:pPr>
+                            <w:r>
+                              <w:t xml:space="preserve">Tipo </w:t>
+                            </w:r>
+                          </w:p>
+                        </w:txbxContent>
+                      </wps:txbx>
+                      <wps:bodyPr rot="0" spcFirstLastPara="0" vertOverflow="overflow" horzOverflow="overflow" vert="horz" wrap="square" lIns="91440" tIns="45720" rIns="91440" bIns="45720" numCol="1" spcCol="0" rtlCol="0" fromWordArt="0" anchor="t" anchorCtr="0" forceAA="0" compatLnSpc="1">
+                        <a:prstTxWarp prst="textNoShape">
+                          <a:avLst/>
+                        </a:prstTxWarp>
+                        <a:noAutofit/>
+                      </wps:bodyPr>
+                    </wps:wsp>
+                  </a:graphicData>
+                </a:graphic>
+                <wp14:sizeRelH relativeFrom="margin">
+                  <wp14:pctWidth>0</wp14:pctWidth>
+                </wp14:sizeRelH>
+                <wp14:sizeRelV relativeFrom="margin">
+                  <wp14:pctHeight>0</wp14:pctHeight>
+                </wp14:sizeRelV>
+              </wp:anchor>
+            </w:drawing>
+          </mc:Choice>
+          <mc:Fallback>
+            <w:pict>
+              <v:shape w14:anchorId="04B7F162" id="Cuadro de texto 32" o:spid="_x0000_s1061" type="#_x0000_t202" style="position:absolute;margin-left:22.85pt;margin-top:292.25pt;width:381pt;height:92.25pt;z-index:251711488;visibility:visible;mso-wrap-style:square;mso-width-percent:0;mso-height-percent:0;mso-wrap-distance-left:9pt;mso-wrap-distance-top:0;mso-wrap-distance-right:9pt;mso-wrap-distance-bottom:0;mso-position-horizontal:absolute;mso-position-horizontal-relative:margin;mso-position-vertical:absolute;mso-position-vertical-relative:text;mso-width-percent:0;mso-height-percent:0;mso-width-relative:margin;mso-height-relative:margin;v-text-anchor:top" o:gfxdata="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" fillcolor="white [3201]" strokeweight=".5pt">
+                <v:textbox>
+                  <w:txbxContent>
+                    <w:p>
+                      <w:pPr>
+                        <w:pStyle w:val="Prrafodelista"/>
+                        <w:numPr>
+                          <w:ilvl w:val="1"/>
+                          <w:numId w:val="1"/>
+                        </w:numPr>
+                      </w:pPr>
+                      <w:r>
+                        <w:t>Nombre del usuario.</w:t>
+                      </w:r>
+                    </w:p>
+                    <w:p>
+                      <w:pPr>
+                        <w:pStyle w:val="Prrafodelista"/>
+                        <w:numPr>
+                          <w:ilvl w:val="1"/>
+                          <w:numId w:val="1"/>
+                        </w:numPr>
+                      </w:pPr>
+                      <w:r>
+                        <w:t>Apellido del usuario</w:t>
+                      </w:r>
+                      <w:r>
+                        <w:t>.</w:t>
+                      </w:r>
+                    </w:p>
+                    <w:p>
+                      <w:pPr>
+                        <w:pStyle w:val="Prrafodelista"/>
+                        <w:numPr>
+                          <w:ilvl w:val="1"/>
+                          <w:numId w:val="1"/>
+                        </w:numPr>
+                      </w:pPr>
+                      <w:r>
+                        <w:t>C</w:t>
+                      </w:r>
+                      <w:r>
+                        <w:t>é</w:t>
+                      </w:r>
+                      <w:r>
+                        <w:t>dula del usuario</w:t>
+                      </w:r>
+                      <w:r>
+                        <w:t>.</w:t>
+                      </w:r>
+                    </w:p>
+                    <w:p>
+                      <w:pPr>
+                        <w:pStyle w:val="Prrafodelista"/>
+                        <w:numPr>
+                          <w:ilvl w:val="1"/>
+                          <w:numId w:val="1"/>
+                        </w:numPr>
+                      </w:pPr>
+                      <w:r>
+                        <w:t xml:space="preserve">Nick del </w:t>
+                      </w:r>
+                      <w:r>
+                        <w:t>usuario el cuá</w:t>
+                      </w:r>
+                      <w:r>
+                        <w:t>l usara para entrar</w:t>
+                      </w:r>
+                      <w:r>
+                        <w:t xml:space="preserve"> al </w:t>
+                      </w:r>
+                      <w:r>
+                        <w:t>sistema (ejemplo: pepe12).</w:t>
+                      </w:r>
+                    </w:p>
+                    <w:p>
+                      <w:pPr>
+                        <w:pStyle w:val="Prrafodelista"/>
+                        <w:numPr>
+                          <w:ilvl w:val="1"/>
+                          <w:numId w:val="1"/>
+                        </w:numPr>
+                      </w:pPr>
+                      <w:r>
+                        <w:t>Contraseña el cual le permitirá entrar al sistema o a la aplicación móvil dependiendo del Tipo.</w:t>
+                      </w:r>
+                    </w:p>
+                    <w:p>
+                      <w:pPr>
+                        <w:pStyle w:val="Prrafodelista"/>
+                        <w:numPr>
+                          <w:ilvl w:val="1"/>
+                          <w:numId w:val="1"/>
+                        </w:numPr>
+                      </w:pPr>
+                      <w:r>
+                        <w:t xml:space="preserve">Tipo </w:t>
+                      </w:r>
+                    </w:p>
+                  </w:txbxContent>
+                </v:textbox>
+                <w10:wrap anchorx="margin"/>
+              </v:shape>
+            </w:pict>
+          </mc:Fallback>
+        </mc:AlternateContent>
+      </w:r>
+      <w:r>
+        <w:rPr>
+          <w:lang w:val="en-US"/>
+        </w:rPr>
+        <w:br w:type="page"/>
+      </w:r>
+    </w:p>
+    <w:p>
+      <w:pPr>
+        <w:pStyle w:val="Ttulo1"/>
+      </w:pPr>
+      <w:r>
+        <w:lastRenderedPageBreak/>
+        <w:t>Creación de una nueva maquinaria</w:t>
+      </w:r>
+    </w:p>
+    <w:p>
+      <w:r>
+        <mc:AlternateContent>
+          <mc:Choice Requires="wps">
+            <w:drawing>
+              <wp:anchor distT="0" distB="0" distL="114300" distR="114300" simplePos="0" relativeHeight="251732992" behindDoc="0" locked="0" layoutInCell="1" allowOverlap="1" wp14:anchorId="367FB9D2" wp14:editId="5D08767E">
+                <wp:simplePos x="0" y="0"/>
+                <wp:positionH relativeFrom="margin">
+                  <wp:posOffset>520065</wp:posOffset>
+                </wp:positionH>
+                <wp:positionV relativeFrom="paragraph">
+                  <wp:posOffset>1737360</wp:posOffset>
+                </wp:positionV>
+                <wp:extent cx="381000" cy="238125"/>
+                <wp:effectExtent l="0" t="0" r="19050" b="28575"/>
+                <wp:wrapNone/>
+                <wp:docPr id="43" name="Cuadro de texto 43"/>
+                <wp:cNvGraphicFramePr/>
+                <a:graphic xmlns:a="http://schemas.openxmlformats.org/drawingml/2006/main">
+                  <a:graphicData uri="http://schemas.microsoft.com/office/word/2010/wordprocessingShape">
+                    <wps:wsp>
+                      <wps:cNvSpPr txBox="1"/>
+                      <wps:spPr>
+                        <a:xfrm>
+                          <a:off x="0" y="0"/>
+                          <a:ext cx="381000" cy="238125"/>
+                        </a:xfrm>
+                        <a:prstGeom prst="rect">
+                          <a:avLst/>
+                        </a:prstGeom>
+                        <a:solidFill>
+                          <a:schemeClr val="accent6">
+                            <a:lumMod val="40000"/>
+                            <a:lumOff val="60000"/>
+                          </a:schemeClr>
+                        </a:solidFill>
+                        <a:ln w="6350">
+                          <a:solidFill>
+                            <a:prstClr val="black"/>
+                          </a:solidFill>
+                        </a:ln>
+                        <a:effectLst/>
+                      </wps:spPr>
+                      <wps:style>
+                        <a:lnRef idx="0">
+                          <a:schemeClr val="accent1"/>
+                        </a:lnRef>
+                        <a:fillRef idx="0">
+                          <a:schemeClr val="accent1"/>
+                        </a:fillRef>
+                        <a:effectRef idx="0">
+                          <a:schemeClr val="accent1"/>
+                        </a:effectRef>
+                        <a:fontRef idx="minor">
+                          <a:schemeClr val="dk1"/>
+                        </a:fontRef>
+                      </wps:style>
+                      <wps:txbx>
+                        <w:txbxContent>
+                          <w:p>
+                            <w:pPr>
+                              <w:rPr>
+                                <w:lang w:val="en-US"/>
+                              </w:rPr>
+                            </w:pPr>
+                            <w:bookmarkStart w:id="1" w:name="_GoBack"/>
+                            <w:r>
+                              <w:rPr>
+                                <w:lang w:val="en-US"/>
+                              </w:rPr>
+                              <w:t>2.2</w:t>
+                            </w:r>
+                            <w:bookmarkEnd w:id="1"/>
+                          </w:p>
+                        </w:txbxContent>
+                      </wps:txbx>
+                      <wps:bodyPr rot="0" spcFirstLastPara="0" vertOverflow="overflow" horzOverflow="overflow" vert="horz" wrap="square" lIns="91440" tIns="45720" rIns="91440" bIns="45720" numCol="1" spcCol="0" rtlCol="0" fromWordArt="0" anchor="t" anchorCtr="0" forceAA="0" compatLnSpc="1">
+                        <a:prstTxWarp prst="textNoShape">
+                          <a:avLst/>
+                        </a:prstTxWarp>
+                        <a:noAutofit/>
+                      </wps:bodyPr>
+                    </wps:wsp>
+                  </a:graphicData>
+                </a:graphic>
+                <wp14:sizeRelH relativeFrom="margin">
+                  <wp14:pctWidth>0</wp14:pctWidth>
+                </wp14:sizeRelH>
+                <wp14:sizeRelV relativeFrom="margin">
+                  <wp14:pctHeight>0</wp14:pctHeight>
+                </wp14:sizeRelV>
+              </wp:anchor>
+            </w:drawing>
+          </mc:Choice>
+          <mc:Fallback>
+            <w:pict>
+              <v:shape w14:anchorId="367FB9D2" id="Cuadro de texto 43" o:spid="_x0000_s1062" type="#_x0000_t202" style="position:absolute;margin-left:40.95pt;margin-top:136.8pt;width:30pt;height:18.75pt;z-index:251732992;visibility:visible;mso-wrap-style:square;mso-width-percent:0;mso-height-percent:0;mso-wrap-distance-left:9pt;mso-wrap-distance-top:0;mso-wrap-distance-right:9pt;mso-wrap-distance-bottom:0;mso-position-horizontal:absolute;mso-position-horizontal-relative:margin;mso-position-vertical:absolute;mso-position-vertical-relative:text;mso-width-percent:0;mso-height-percent:0;mso-width-relative:margin;mso-height-relative:margin;v-text-anchor:top" o:gfxdata="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" fillcolor="#c5e0b3 [1305]" strokeweight=".5pt">
+                <v:textbox>
+                  <w:txbxContent>
+                    <w:p>
+                      <w:pPr>
+                        <w:rPr>
+                          <w:lang w:val="en-US"/>
+                        </w:rPr>
+                      </w:pPr>
+                      <w:bookmarkStart w:id="2" w:name="_GoBack"/>
+                      <w:r>
+                        <w:rPr>
+                          <w:lang w:val="en-US"/>
+                        </w:rPr>
+                        <w:t>2.2</w:t>
+                      </w:r>
+                      <w:bookmarkEnd w:id="2"/>
+                    </w:p>
+                  </w:txbxContent>
+                </v:textbox>
+                <w10:wrap anchorx="margin"/>
+              </v:shape>
+            </w:pict>
+          </mc:Fallback>
+        </mc:AlternateContent>
+      </w:r>
+      <w:r>
+        <mc:AlternateContent>
+          <mc:Choice Requires="wps">
+            <w:drawing>
+              <wp:anchor distT="0" distB="0" distL="114300" distR="114300" simplePos="0" relativeHeight="251731968" behindDoc="0" locked="0" layoutInCell="1" allowOverlap="1" wp14:anchorId="28B6AB5F" wp14:editId="02D92F10">
+                <wp:simplePos x="0" y="0"/>
+                <wp:positionH relativeFrom="margin">
+                  <wp:posOffset>520065</wp:posOffset>
+                </wp:positionH>
+                <wp:positionV relativeFrom="paragraph">
+                  <wp:posOffset>1327785</wp:posOffset>
+                </wp:positionV>
+                <wp:extent cx="381000" cy="238125"/>
+                <wp:effectExtent l="0" t="0" r="19050" b="28575"/>
+                <wp:wrapNone/>
+                <wp:docPr id="42" name="Cuadro de texto 42"/>
+                <wp:cNvGraphicFramePr/>
+                <a:graphic xmlns:a="http://schemas.openxmlformats.org/drawingml/2006/main">
+                  <a:graphicData uri="http://schemas.microsoft.com/office/word/2010/wordprocessingShape">
+                    <wps:wsp>
+                      <wps:cNvSpPr txBox="1"/>
+                      <wps:spPr>
+                        <a:xfrm>
+                          <a:off x="0" y="0"/>
+                          <a:ext cx="381000" cy="238125"/>
+                        </a:xfrm>
+                        <a:prstGeom prst="rect">
+                          <a:avLst/>
+                        </a:prstGeom>
+                        <a:solidFill>
+                          <a:schemeClr val="accent6">
+                            <a:lumMod val="40000"/>
+                            <a:lumOff val="60000"/>
+                          </a:schemeClr>
+                        </a:solidFill>
+                        <a:ln w="6350">
+                          <a:solidFill>
+                            <a:prstClr val="black"/>
+                          </a:solidFill>
+                        </a:ln>
+                        <a:effectLst/>
+                      </wps:spPr>
+                      <wps:style>
+                        <a:lnRef idx="0">
+                          <a:schemeClr val="accent1"/>
+                        </a:lnRef>
+                        <a:fillRef idx="0">
+                          <a:schemeClr val="accent1"/>
+                        </a:fillRef>
+                        <a:effectRef idx="0">
+                          <a:schemeClr val="accent1"/>
+                        </a:effectRef>
+                        <a:fontRef idx="minor">
+                          <a:schemeClr val="dk1"/>
+                        </a:fontRef>
+                      </wps:style>
+                      <wps:txbx>
+                        <w:txbxContent>
+                          <w:p>
+                            <w:pPr>
+                              <w:rPr>
+                                <w:lang w:val="en-US"/>
+                              </w:rPr>
+                            </w:pPr>
+                            <w:r>
+                              <w:rPr>
+                                <w:lang w:val="en-US"/>
+                              </w:rPr>
+                              <w:t>2.1</w:t>
+                            </w:r>
+                          </w:p>
+                        </w:txbxContent>
+                      </wps:txbx>
+                      <wps:bodyPr rot="0" spcFirstLastPara="0" vertOverflow="overflow" horzOverflow="overflow" vert="horz" wrap="square" lIns="91440" tIns="45720" rIns="91440" bIns="45720" numCol="1" spcCol="0" rtlCol="0" fromWordArt="0" anchor="t" anchorCtr="0" forceAA="0" compatLnSpc="1">
+                        <a:prstTxWarp prst="textNoShape">
+                          <a:avLst/>
+                        </a:prstTxWarp>
+                        <a:noAutofit/>
+                      </wps:bodyPr>
+                    </wps:wsp>
+                  </a:graphicData>
+                </a:graphic>
+                <wp14:sizeRelH relativeFrom="margin">
+                  <wp14:pctWidth>0</wp14:pctWidth>
+                </wp14:sizeRelH>
+                <wp14:sizeRelV relativeFrom="margin">
+                  <wp14:pctHeight>0</wp14:pctHeight>
+                </wp14:sizeRelV>
+              </wp:anchor>
+            </w:drawing>
+          </mc:Choice>
+          <mc:Fallback>
+            <w:pict>
+              <v:shape w14:anchorId="28B6AB5F" id="Cuadro de texto 42" o:spid="_x0000_s1063" type="#_x0000_t202" style="position:absolute;margin-left:40.95pt;margin-top:104.55pt;width:30pt;height:18.75pt;z-index:251731968;visibility:visible;mso-wrap-style:square;mso-width-percent:0;mso-height-percent:0;mso-wrap-distance-left:9pt;mso-wrap-distance-top:0;mso-wrap-distance-right:9pt;mso-wrap-distance-bottom:0;mso-position-horizontal:absolute;mso-position-horizontal-relative:margin;mso-position-vertical:absolute;mso-position-vertical-relative:text;mso-width-percent:0;mso-height-percent:0;mso-width-relative:margin;mso-height-relative:margin;v-text-anchor:top" o:gfxdata="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" fillcolor="#c5e0b3 [1305]" strokeweight=".5pt">
+                <v:textbox>
+                  <w:txbxContent>
+                    <w:p>
+                      <w:pPr>
+                        <w:rPr>
+                          <w:lang w:val="en-US"/>
+                        </w:rPr>
+                      </w:pPr>
+                      <w:r>
+                        <w:rPr>
+                          <w:lang w:val="en-US"/>
+                        </w:rPr>
+                        <w:t>2.1</w:t>
+                      </w:r>
+                    </w:p>
+                  </w:txbxContent>
+                </v:textbox>
+                <w10:wrap anchorx="margin"/>
+              </v:shape>
+            </w:pict>
+          </mc:Fallback>
+        </mc:AlternateContent>
+      </w:r>
+      <w:r>
+        <w:rPr>
+          <w:noProof/>
+          <w:lang w:eastAsia="es-EC"/>
+        </w:rPr>
+        <mc:AlternateContent>
+          <mc:Choice Requires="wps">
+            <w:drawing>
+              <wp:anchor distT="0" distB="0" distL="114300" distR="114300" simplePos="0" relativeHeight="251730944" behindDoc="0" locked="0" layoutInCell="1" allowOverlap="1" wp14:anchorId="60EF1A3B" wp14:editId="4FCE23B9">
+                <wp:simplePos x="0" y="0"/>
+                <wp:positionH relativeFrom="rightMargin">
+                  <wp:posOffset>-5361940</wp:posOffset>
+                </wp:positionH>
+                <wp:positionV relativeFrom="paragraph">
+                  <wp:posOffset>208915</wp:posOffset>
+                </wp:positionV>
+                <wp:extent cx="314325" cy="228600"/>
+                <wp:effectExtent l="0" t="0" r="28575" b="19050"/>
+                <wp:wrapNone/>
+                <wp:docPr id="38" name="Cuadro de texto 38"/>
+                <wp:cNvGraphicFramePr/>
+                <a:graphic xmlns:a="http://schemas.openxmlformats.org/drawingml/2006/main">
+                  <a:graphicData uri="http://schemas.microsoft.com/office/word/2010/wordprocessingShape">
+                    <wps:wsp>
+                      <wps:cNvSpPr txBox="1"/>
+                      <wps:spPr>
+                        <a:xfrm>
+                          <a:off x="0" y="0"/>
+                          <a:ext cx="314325" cy="228600"/>
+                        </a:xfrm>
+                        <a:prstGeom prst="rect">
+                          <a:avLst/>
+                        </a:prstGeom>
+                        <a:solidFill>
+                          <a:srgbClr val="FFC000"/>
+                        </a:solidFill>
+                        <a:ln w="6350">
+                          <a:solidFill>
+                            <a:prstClr val="black"/>
+                          </a:solidFill>
+                        </a:ln>
+                        <a:effectLst/>
+                      </wps:spPr>
+                      <wps:style>
+                        <a:lnRef idx="0">
+                          <a:schemeClr val="accent1"/>
+                        </a:lnRef>
+                        <a:fillRef idx="0">
+                          <a:schemeClr val="accent1"/>
+                        </a:fillRef>
+                        <a:effectRef idx="0">
+                          <a:schemeClr val="accent1"/>
+                        </a:effectRef>
+                        <a:fontRef idx="minor">
+                          <a:schemeClr val="dk1"/>
+                        </a:fontRef>
+                      </wps:style>
+                      <wps:txbx>
+                        <w:txbxContent>
+                          <w:p>
+                            <w:pPr>
+                              <w:rPr>
+                                <w:lang w:val="en-US"/>
+                              </w:rPr>
+                            </w:pPr>
+                            <w:r>
+                              <w:rPr>
+                                <w:lang w:val="en-US"/>
+                              </w:rPr>
+                              <w:t>2</w:t>
+                            </w:r>
+                          </w:p>
+                        </w:txbxContent>
+                      </wps:txbx>
+                      <wps:bodyPr rot="0" spcFirstLastPara="0" vertOverflow="overflow" horzOverflow="overflow" vert="horz" wrap="square" lIns="91440" tIns="45720" rIns="91440" bIns="45720" numCol="1" spcCol="0" rtlCol="0" fromWordArt="0" anchor="t" anchorCtr="0" forceAA="0" compatLnSpc="1">
+                        <a:prstTxWarp prst="textNoShape">
+                          <a:avLst/>
+                        </a:prstTxWarp>
+                        <a:noAutofit/>
+                      </wps:bodyPr>
+                    </wps:wsp>
+                  </a:graphicData>
+                </a:graphic>
+                <wp14:sizeRelH relativeFrom="margin">
+                  <wp14:pctWidth>0</wp14:pctWidth>
+                </wp14:sizeRelH>
+                <wp14:sizeRelV relativeFrom="margin">
+                  <wp14:pctHeight>0</wp14:pctHeight>
+                </wp14:sizeRelV>
+              </wp:anchor>
+            </w:drawing>
+          </mc:Choice>
+          <mc:Fallback>
+            <w:pict>
+              <v:shape w14:anchorId="60EF1A3B" id="Cuadro de texto 38" o:spid="_x0000_s1064" type="#_x0000_t202" style="position:absolute;margin-left:-422.2pt;margin-top:16.45pt;width:24.75pt;height:18pt;z-index:251730944;visibility:visible;mso-wrap-style:square;mso-width-percent:0;mso-height-percent:0;mso-wrap-distance-left:9pt;mso-wrap-distance-top:0;mso-wrap-distance-right:9pt;mso-wrap-distance-bottom:0;mso-position-horizontal:absolute;mso-position-horizontal-relative:right-margin-area;mso-position-vertical:absolute;mso-position-vertical-relative:text;mso-width-percent:0;mso-height-percent:0;mso-width-relative:margin;mso-height-relative:margin;v-text-anchor:top" o:gfxdata="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" fillcolor="#ffc000" strokeweight=".5pt">
+                <v:textbox>
+                  <w:txbxContent>
+                    <w:p>
+                      <w:pPr>
+                        <w:rPr>
+                          <w:lang w:val="en-US"/>
+                        </w:rPr>
+                      </w:pPr>
+                      <w:r>
+                        <w:rPr>
+                          <w:lang w:val="en-US"/>
+                        </w:rPr>
+                        <w:t>2</w:t>
+                      </w:r>
+                    </w:p>
+                  </w:txbxContent>
+                </v:textbox>
+                <w10:wrap anchorx="margin"/>
+              </v:shape>
+            </w:pict>
+          </mc:Fallback>
+        </mc:AlternateContent>
+      </w:r>
+      <w:r>
+        <w:rPr>
+          <w:noProof/>
+          <w:lang w:eastAsia="es-EC"/>
+        </w:rPr>
+        <w:drawing>
+          <wp:anchor distT="0" distB="0" distL="114300" distR="114300" simplePos="0" relativeHeight="251729920" behindDoc="0" locked="0" layoutInCell="1" allowOverlap="1" wp14:anchorId="323D5C54" wp14:editId="770BE079">
+            <wp:simplePos x="0" y="0"/>
+            <wp:positionH relativeFrom="margin">
+              <wp:posOffset>38100</wp:posOffset>
+            </wp:positionH>
+            <wp:positionV relativeFrom="paragraph">
+              <wp:posOffset>876300</wp:posOffset>
+            </wp:positionV>
+            <wp:extent cx="5400040" cy="2030730"/>
+            <wp:effectExtent l="0" t="0" r="0" b="7620"/>
+            <wp:wrapSquare wrapText="bothSides"/>
+            <wp:docPr id="34" name="Imagen 34"/>
+            <wp:cNvGraphicFramePr>
+              <a:graphicFrameLocks xmlns:a="http://schemas.openxmlformats.org/drawingml/2006/main" noChangeAspect="1"/>
+            </wp:cNvGraphicFramePr>
+            <a:graphic xmlns:a="http://schemas.openxmlformats.org/drawingml/2006/main">
+              <a:graphicData uri="http://schemas.openxmlformats.org/drawingml/2006/picture">
+                <pic:pic xmlns:pic="http://schemas.openxmlformats.org/drawingml/2006/picture">
+                  <pic:nvPicPr>
+                    <pic:cNvPr id="1" name=""/>
+                    <pic:cNvPicPr/>
+                  </pic:nvPicPr>
+                  <pic:blipFill>
+                    <a:blip r:embed="rId10">
+                      <a:extLst>
+                        <a:ext uri="{28A0092B-C50C-407E-A947-70E740481C1C}">
+                          <a14:useLocalDpi xmlns:a14="http://schemas.microsoft.com/office/drawing/2010/main" val="0"/>
+                        </a:ext>
+                      </a:extLst>
+                    </a:blip>
+                    <a:stretch>
+                      <a:fillRect/>
+                    </a:stretch>
+                  </pic:blipFill>
+                  <pic:spPr>
+                    <a:xfrm>
+                      <a:off x="0" y="0"/>
+                      <a:ext cx="5400040" cy="2030730"/>
+                    </a:xfrm>
+                    <a:prstGeom prst="rect">
+                      <a:avLst/>
+                    </a:prstGeom>
+                  </pic:spPr>
+                </pic:pic>
+              </a:graphicData>
+            </a:graphic>
+            <wp14:sizeRelH relativeFrom="page">
+              <wp14:pctWidth>0</wp14:pctWidth>
+            </wp14:sizeRelH>
+            <wp14:sizeRelV relativeFrom="page">
+              <wp14:pctHeight>0</wp14:pctHeight>
+            </wp14:sizeRelV>
+          </wp:anchor>
+        </w:drawing>
+      </w:r>
+    </w:p>
+    <w:p>
+      <w:r>
+        <w:tab/>
+        <w:t>Creación de Maquinaria</w:t>
+      </w:r>
+    </w:p>
+    <w:p/>
+    <w:p/>
+    <w:p>
+      <w:r>
+        <w:rPr>
+          <w:noProof/>
+          <w:lang w:eastAsia="es-EC"/>
+        </w:rPr>
+        <mc:AlternateContent>
+          <mc:Choice Requires="wps">
+            <w:drawing>
+              <wp:anchor distT="0" distB="0" distL="114300" distR="114300" simplePos="0" relativeHeight="251734016" behindDoc="0" locked="0" layoutInCell="1" allowOverlap="1" wp14:anchorId="09DBE364" wp14:editId="53AF1B6A">
+                <wp:simplePos x="0" y="0"/>
+                <wp:positionH relativeFrom="margin">
+                  <wp:align>center</wp:align>
+                </wp:positionH>
+                <wp:positionV relativeFrom="paragraph">
+                  <wp:posOffset>13970</wp:posOffset>
+                </wp:positionV>
+                <wp:extent cx="2162175" cy="514350"/>
+                <wp:effectExtent l="0" t="0" r="28575" b="19050"/>
+                <wp:wrapNone/>
+                <wp:docPr id="44" name="Cuadro de texto 44"/>
+                <wp:cNvGraphicFramePr/>
+                <a:graphic xmlns:a="http://schemas.openxmlformats.org/drawingml/2006/main">
+                  <a:graphicData uri="http://schemas.microsoft.com/office/word/2010/wordprocessingShape">
+                    <wps:wsp>
+                      <wps:cNvSpPr txBox="1"/>
+                      <wps:spPr>
+                        <a:xfrm>
+                          <a:off x="0" y="0"/>
+                          <a:ext cx="2162175" cy="514350"/>
+                        </a:xfrm>
+                        <a:prstGeom prst="rect">
+                          <a:avLst/>
+                        </a:prstGeom>
+                        <a:solidFill>
+                          <a:schemeClr val="lt1"/>
+                        </a:solidFill>
+                        <a:ln w="6350">
+                          <a:solidFill>
+                            <a:prstClr val="black"/>
+                          </a:solidFill>
+                        </a:ln>
+                        <a:effectLst/>
+                      </wps:spPr>
+                      <wps:style>
+                        <a:lnRef idx="0">
+                          <a:schemeClr val="accent1"/>
+                        </a:lnRef>
+                        <a:fillRef idx="0">
+                          <a:schemeClr val="accent1"/>
+                        </a:fillRef>
+                        <a:effectRef idx="0">
+                          <a:schemeClr val="accent1"/>
+                        </a:effectRef>
+                        <a:fontRef idx="minor">
+                          <a:schemeClr val="dk1"/>
+                        </a:fontRef>
+                      </wps:style>
+                      <wps:txbx>
+                        <w:txbxContent>
+                          <w:p>
+                            <w:pPr>
+                              <w:pStyle w:val="Prrafodelista"/>
+                              <w:numPr>
+                                <w:ilvl w:val="1"/>
+                                <w:numId w:val="2"/>
+                              </w:numPr>
+                            </w:pPr>
+                            <w:r>
+                              <w:t>Código de la maquina</w:t>
+                            </w:r>
+                          </w:p>
+                          <w:p>
+                            <w:pPr>
+                              <w:pStyle w:val="Prrafodelista"/>
+                              <w:numPr>
+                                <w:ilvl w:val="1"/>
+                                <w:numId w:val="2"/>
+                              </w:numPr>
+                            </w:pPr>
+                            <w:r>
+                              <w:t>Nombre de la maquina</w:t>
+                            </w:r>
+                          </w:p>
+                        </w:txbxContent>
+                      </wps:txbx>
+                      <wps:bodyPr rot="0" spcFirstLastPara="0" vertOverflow="overflow" horzOverflow="overflow" vert="horz" wrap="square" lIns="91440" tIns="45720" rIns="91440" bIns="45720" numCol="1" spcCol="0" rtlCol="0" fromWordArt="0" anchor="t" anchorCtr="0" forceAA="0" compatLnSpc="1">
+                        <a:prstTxWarp prst="textNoShape">
+                          <a:avLst/>
+                        </a:prstTxWarp>
+                        <a:noAutofit/>
+                      </wps:bodyPr>
+                    </wps:wsp>
+                  </a:graphicData>
+                </a:graphic>
+                <wp14:sizeRelH relativeFrom="margin">
+                  <wp14:pctWidth>0</wp14:pctWidth>
+                </wp14:sizeRelH>
+                <wp14:sizeRelV relativeFrom="margin">
+                  <wp14:pctHeight>0</wp14:pctHeight>
+                </wp14:sizeRelV>
+              </wp:anchor>
+            </w:drawing>
+          </mc:Choice>
+          <mc:Fallback>
+            <w:pict>
+              <v:shape w14:anchorId="09DBE364" id="Cuadro de texto 44" o:spid="_x0000_s1065" type="#_x0000_t202" style="position:absolute;margin-left:0;margin-top:1.1pt;width:170.25pt;height:40.5pt;z-index:251734016;visibility:visible;mso-wrap-style:square;mso-width-percent:0;mso-height-percent:0;mso-wrap-distance-left:9pt;mso-wrap-distance-top:0;mso-wrap-distance-right:9pt;mso-wrap-distance-bottom:0;mso-position-horizontal:center;mso-position-horizontal-relative:margin;mso-position-vertical:absolute;mso-position-vertical-relative:text;mso-width-percent:0;mso-height-percent:0;mso-width-relative:margin;mso-height-relative:margin;v-text-anchor:top" o:gfxdata="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" fillcolor="white [3201]" strokeweight=".5pt">
+                <v:textbox>
+                  <w:txbxContent>
+                    <w:p>
+                      <w:pPr>
+                        <w:pStyle w:val="Prrafodelista"/>
+                        <w:numPr>
+                          <w:ilvl w:val="1"/>
+                          <w:numId w:val="2"/>
+                        </w:numPr>
+                      </w:pPr>
+                      <w:r>
+                        <w:t>Código de la maquina</w:t>
+                      </w:r>
+                    </w:p>
+                    <w:p>
+                      <w:pPr>
+                        <w:pStyle w:val="Prrafodelista"/>
+                        <w:numPr>
+                          <w:ilvl w:val="1"/>
+                          <w:numId w:val="2"/>
+                        </w:numPr>
+                      </w:pPr>
+                      <w:r>
+                        <w:t>Nombre de la maquina</w:t>
+                      </w:r>
+                    </w:p>
+                  </w:txbxContent>
+                </v:textbox>
+                <w10:wrap anchorx="margin"/>
+              </v:shape>
+            </w:pict>
+          </mc:Fallback>
+        </mc:AlternateContent>
+      </w:r>
+    </w:p>
+    <w:p/>
+    <w:p/>
+    <w:p/>
+    <w:p>
+      <w:pPr>
+        <w:pStyle w:val="Ttulo1"/>
+      </w:pPr>
+      <w:r>
+        <w:t>Creación</w:t>
+      </w:r>
+      <w:r>
+        <w:t xml:space="preserve"> de un nuevo Molde</w:t>
+      </w:r>
+    </w:p>
+    <w:p>
+      <w:r>
+        <w:rPr>
+          <w:noProof/>
+          <w:lang w:eastAsia="es-EC"/>
+        </w:rPr>
+        <mc:AlternateContent>
+          <mc:Choice Requires="wps">
+            <w:drawing>
+              <wp:anchor distT="0" distB="0" distL="114300" distR="114300" simplePos="0" relativeHeight="251737088" behindDoc="0" locked="0" layoutInCell="1" allowOverlap="1" wp14:anchorId="5A9F44E6" wp14:editId="2B231DF9">
+                <wp:simplePos x="0" y="0"/>
+                <wp:positionH relativeFrom="rightMargin">
+                  <wp:posOffset>-5380990</wp:posOffset>
+                </wp:positionH>
+                <wp:positionV relativeFrom="paragraph">
+                  <wp:posOffset>190500</wp:posOffset>
+                </wp:positionV>
+                <wp:extent cx="314325" cy="228600"/>
+                <wp:effectExtent l="0" t="0" r="28575" b="19050"/>
+                <wp:wrapNone/>
+                <wp:docPr id="51" name="Cuadro de texto 51"/>
+                <wp:cNvGraphicFramePr/>
+                <a:graphic xmlns:a="http://schemas.openxmlformats.org/drawingml/2006/main">
+                  <a:graphicData uri="http://schemas.microsoft.com/office/word/2010/wordprocessingShape">
+                    <wps:wsp>
+                      <wps:cNvSpPr txBox="1"/>
+                      <wps:spPr>
+                        <a:xfrm>
+                          <a:off x="0" y="0"/>
+                          <a:ext cx="314325" cy="228600"/>
+                        </a:xfrm>
+                        <a:prstGeom prst="rect">
+                          <a:avLst/>
+                        </a:prstGeom>
+                        <a:solidFill>
+                          <a:srgbClr val="FFC000"/>
+                        </a:solidFill>
+                        <a:ln w="6350">
+                          <a:solidFill>
+                            <a:prstClr val="black"/>
+                          </a:solidFill>
+                        </a:ln>
+                        <a:effectLst/>
+                      </wps:spPr>
+                      <wps:style>
+                        <a:lnRef idx="0">
+                          <a:schemeClr val="accent1"/>
+                        </a:lnRef>
+                        <a:fillRef idx="0">
+                          <a:schemeClr val="accent1"/>
+                        </a:fillRef>
+                        <a:effectRef idx="0">
+                          <a:schemeClr val="accent1"/>
+                        </a:effectRef>
+                        <a:fontRef idx="minor">
+                          <a:schemeClr val="dk1"/>
+                        </a:fontRef>
+                      </wps:style>
+                      <wps:txbx>
+                        <w:txbxContent>
+                          <w:p>
+                            <w:pPr>
+                              <w:rPr>
+                                <w:lang w:val="en-US"/>
+                              </w:rPr>
+                            </w:pPr>
+                            <w:r>
+                              <w:rPr>
+                                <w:lang w:val="en-US"/>
+                              </w:rPr>
+                              <w:t>3</w:t>
+                            </w:r>
+                          </w:p>
+                        </w:txbxContent>
+                      </wps:txbx>
+                      <wps:bodyPr rot="0" spcFirstLastPara="0" vertOverflow="overflow" horzOverflow="overflow" vert="horz" wrap="square" lIns="91440" tIns="45720" rIns="91440" bIns="45720" numCol="1" spcCol="0" rtlCol="0" fromWordArt="0" anchor="t" anchorCtr="0" forceAA="0" compatLnSpc="1">
+                        <a:prstTxWarp prst="textNoShape">
+                          <a:avLst/>
+                        </a:prstTxWarp>
+                        <a:noAutofit/>
+                      </wps:bodyPr>
+                    </wps:wsp>
+                  </a:graphicData>
+                </a:graphic>
+                <wp14:sizeRelH relativeFrom="margin">
+                  <wp14:pctWidth>0</wp14:pctWidth>
+                </wp14:sizeRelH>
+                <wp14:sizeRelV relativeFrom="margin">
+                  <wp14:pctHeight>0</wp14:pctHeight>
+                </wp14:sizeRelV>
+              </wp:anchor>
+            </w:drawing>
+          </mc:Choice>
+          <mc:Fallback>
+            <w:pict>
+              <v:shape w14:anchorId="5A9F44E6" id="Cuadro de texto 51" o:spid="_x0000_s1066" type="#_x0000_t202" style="position:absolute;margin-left:-423.7pt;margin-top:15pt;width:24.75pt;height:18pt;z-index:251737088;visibility:visible;mso-wrap-style:square;mso-width-percent:0;mso-height-percent:0;mso-wrap-distance-left:9pt;mso-wrap-distance-top:0;mso-wrap-distance-right:9pt;mso-wrap-distance-bottom:0;mso-position-horizontal:absolute;mso-position-horizontal-relative:right-margin-area;mso-position-vertical:absolute;mso-position-vertical-relative:text;mso-width-percent:0;mso-height-percent:0;mso-width-relative:margin;mso-height-relative:margin;v-text-anchor:top" o:gfxdata="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" fillcolor="#ffc000" strokeweight=".5pt">
+                <v:textbox>
+                  <w:txbxContent>
+                    <w:p>
+                      <w:pPr>
+                        <w:rPr>
+                          <w:lang w:val="en-US"/>
+                        </w:rPr>
+                      </w:pPr>
+                      <w:r>
+                        <w:rPr>
+                          <w:lang w:val="en-US"/>
+                        </w:rPr>
+                        <w:t>3</w:t>
+                      </w:r>
+                    </w:p>
+                  </w:txbxContent>
+                </v:textbox>
+                <w10:wrap anchorx="margin"/>
+              </v:shape>
+            </w:pict>
+          </mc:Fallback>
+        </mc:AlternateContent>
+      </w:r>
+    </w:p>
+    <w:p>
+      <w:r>
+        <mc:AlternateContent>
+          <mc:Choice Requires="wps">
+            <w:drawing>
+              <wp:anchor distT="0" distB="0" distL="114300" distR="114300" simplePos="0" relativeHeight="251739136" behindDoc="0" locked="0" layoutInCell="1" allowOverlap="1" wp14:anchorId="44BCFA33" wp14:editId="20D74966">
+                <wp:simplePos x="0" y="0"/>
+                <wp:positionH relativeFrom="margin">
+                  <wp:posOffset>529590</wp:posOffset>
+                </wp:positionH>
+                <wp:positionV relativeFrom="paragraph">
+                  <wp:posOffset>1143635</wp:posOffset>
+                </wp:positionV>
+                <wp:extent cx="381000" cy="238125"/>
+                <wp:effectExtent l="0" t="0" r="19050" b="28575"/>
+                <wp:wrapNone/>
+                <wp:docPr id="52" name="Cuadro de texto 52"/>
+                <wp:cNvGraphicFramePr/>
+                <a:graphic xmlns:a="http://schemas.openxmlformats.org/drawingml/2006/main">
+                  <a:graphicData uri="http://schemas.microsoft.com/office/word/2010/wordprocessingShape">
+                    <wps:wsp>
+                      <wps:cNvSpPr txBox="1"/>
+                      <wps:spPr>
+                        <a:xfrm>
+                          <a:off x="0" y="0"/>
+                          <a:ext cx="381000" cy="238125"/>
+                        </a:xfrm>
+                        <a:prstGeom prst="rect">
+                          <a:avLst/>
+                        </a:prstGeom>
+                        <a:solidFill>
+                          <a:schemeClr val="accent6">
+                            <a:lumMod val="40000"/>
+                            <a:lumOff val="60000"/>
+                          </a:schemeClr>
+                        </a:solidFill>
+                        <a:ln w="6350">
+                          <a:solidFill>
+                            <a:prstClr val="black"/>
+                          </a:solidFill>
+                        </a:ln>
+                        <a:effectLst/>
+                      </wps:spPr>
+                      <wps:style>
+                        <a:lnRef idx="0">
+                          <a:schemeClr val="accent1"/>
+                        </a:lnRef>
+                        <a:fillRef idx="0">
+                          <a:schemeClr val="accent1"/>
+                        </a:fillRef>
+                        <a:effectRef idx="0">
+                          <a:schemeClr val="accent1"/>
+                        </a:effectRef>
+                        <a:fontRef idx="minor">
+                          <a:schemeClr val="dk1"/>
+                        </a:fontRef>
+                      </wps:style>
+                      <wps:txbx>
+                        <w:txbxContent>
+                          <w:p>
+                            <w:pPr>
+                              <w:rPr>
+                                <w:lang w:val="en-US"/>
+                              </w:rPr>
+                            </w:pPr>
+                            <w:r>
+                              <w:rPr>
+                                <w:lang w:val="en-US"/>
+                              </w:rPr>
+                              <w:t>3</w:t>
+                            </w:r>
+                            <w:r>
+                              <w:rPr>
+                                <w:lang w:val="en-US"/>
+                              </w:rPr>
+                              <w:t>.1</w:t>
+                            </w:r>
+                          </w:p>
+                        </w:txbxContent>
+                      </wps:txbx>
+                      <wps:bodyPr rot="0" spcFirstLastPara="0" vertOverflow="overflow" horzOverflow="overflow" vert="horz" wrap="square" lIns="91440" tIns="45720" rIns="91440" bIns="45720" numCol="1" spcCol="0" rtlCol="0" fromWordArt="0" anchor="t" anchorCtr="0" forceAA="0" compatLnSpc="1">
+                        <a:prstTxWarp prst="textNoShape">
+                          <a:avLst/>
+                        </a:prstTxWarp>
+                        <a:noAutofit/>
+                      </wps:bodyPr>
+                    </wps:wsp>
+                  </a:graphicData>
+                </a:graphic>
+                <wp14:sizeRelH relativeFrom="margin">
+                  <wp14:pctWidth>0</wp14:pctWidth>
+                </wp14:sizeRelH>
+                <wp14:sizeRelV relativeFrom="margin">
+                  <wp14:pctHeight>0</wp14:pctHeight>
+                </wp14:sizeRelV>
+              </wp:anchor>
+            </w:drawing>
+          </mc:Choice>
+          <mc:Fallback>
+            <w:pict>
+              <v:shape w14:anchorId="44BCFA33" id="Cuadro de texto 52" o:spid="_x0000_s1067" type="#_x0000_t202" style="position:absolute;margin-left:41.7pt;margin-top:90.05pt;width:30pt;height:18.75pt;z-index:251739136;visibility:visible;mso-wrap-style:square;mso-width-percent:0;mso-height-percent:0;mso-wrap-distance-left:9pt;mso-wrap-distance-top:0;mso-wrap-distance-right:9pt;mso-wrap-distance-bottom:0;mso-position-horizontal:absolute;mso-position-horizontal-relative:margin;mso-position-vertical:absolute;mso-position-vertical-relative:text;mso-width-percent:0;mso-height-percent:0;mso-width-relative:margin;mso-height-relative:margin;v-text-anchor:top" o:gfxdata="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" fillcolor="#c5e0b3 [1305]" strokeweight=".5pt">
+                <v:textbox>
+                  <w:txbxContent>
+                    <w:p>
+                      <w:pPr>
+                        <w:rPr>
+                          <w:lang w:val="en-US"/>
+                        </w:rPr>
+                      </w:pPr>
+                      <w:r>
+                        <w:rPr>
+                          <w:lang w:val="en-US"/>
+                        </w:rPr>
+                        <w:t>3</w:t>
+                      </w:r>
+                      <w:r>
+                        <w:rPr>
+                          <w:lang w:val="en-US"/>
+                        </w:rPr>
+                        <w:t>.1</w:t>
+                      </w:r>
+                    </w:p>
+                  </w:txbxContent>
+                </v:textbox>
+                <w10:wrap anchorx="margin"/>
+              </v:shape>
+            </w:pict>
+          </mc:Fallback>
+        </mc:AlternateContent>
+      </w:r>
+      <w:r>
+        <mc:AlternateContent>
+          <mc:Choice Requires="wps">
+            <w:drawing>
+              <wp:anchor distT="0" distB="0" distL="114300" distR="114300" simplePos="0" relativeHeight="251740160" behindDoc="0" locked="0" layoutInCell="1" allowOverlap="1" wp14:anchorId="7E27A3D8" wp14:editId="51C594D9">
+                <wp:simplePos x="0" y="0"/>
+                <wp:positionH relativeFrom="margin">
+                  <wp:posOffset>529590</wp:posOffset>
+                </wp:positionH>
+                <wp:positionV relativeFrom="paragraph">
+                  <wp:posOffset>1553210</wp:posOffset>
+                </wp:positionV>
+                <wp:extent cx="381000" cy="238125"/>
+                <wp:effectExtent l="0" t="0" r="19050" b="28575"/>
+                <wp:wrapNone/>
+                <wp:docPr id="53" name="Cuadro de texto 53"/>
+                <wp:cNvGraphicFramePr/>
+                <a:graphic xmlns:a="http://schemas.openxmlformats.org/drawingml/2006/main">
+                  <a:graphicData uri="http://schemas.microsoft.com/office/word/2010/wordprocessingShape">
+                    <wps:wsp>
+                      <wps:cNvSpPr txBox="1"/>
+                      <wps:spPr>
+                        <a:xfrm>
+                          <a:off x="0" y="0"/>
+                          <a:ext cx="381000" cy="238125"/>
+                        </a:xfrm>
+                        <a:prstGeom prst="rect">
+                          <a:avLst/>
+                        </a:prstGeom>
+                        <a:solidFill>
+                          <a:schemeClr val="accent6">
+                            <a:lumMod val="40000"/>
+                            <a:lumOff val="60000"/>
+                          </a:schemeClr>
+                        </a:solidFill>
+                        <a:ln w="6350">
+                          <a:solidFill>
+                            <a:prstClr val="black"/>
+                          </a:solidFill>
+                        </a:ln>
+                        <a:effectLst/>
+                      </wps:spPr>
+                      <wps:style>
+                        <a:lnRef idx="0">
+                          <a:schemeClr val="accent1"/>
+                        </a:lnRef>
+                        <a:fillRef idx="0">
+                          <a:schemeClr val="accent1"/>
+                        </a:fillRef>
+                        <a:effectRef idx="0">
+                          <a:schemeClr val="accent1"/>
+                        </a:effectRef>
+                        <a:fontRef idx="minor">
+                          <a:schemeClr val="dk1"/>
+                        </a:fontRef>
+                      </wps:style>
+                      <wps:txbx>
+                        <w:txbxContent>
+                          <w:p>
+                            <w:pPr>
+                              <w:rPr>
+                                <w:lang w:val="en-US"/>
+                              </w:rPr>
+                            </w:pPr>
+                            <w:r>
+                              <w:rPr>
+                                <w:lang w:val="en-US"/>
+                              </w:rPr>
+                              <w:t>3</w:t>
+                            </w:r>
+                            <w:r>
+                              <w:rPr>
+                                <w:lang w:val="en-US"/>
+                              </w:rPr>
+                              <w:t>.2</w:t>
+                            </w:r>
+                          </w:p>
+                        </w:txbxContent>
+                      </wps:txbx>
+                      <wps:bodyPr rot="0" spcFirstLastPara="0" vertOverflow="overflow" horzOverflow="overflow" vert="horz" wrap="square" lIns="91440" tIns="45720" rIns="91440" bIns="45720" numCol="1" spcCol="0" rtlCol="0" fromWordArt="0" anchor="t" anchorCtr="0" forceAA="0" compatLnSpc="1">
+                        <a:prstTxWarp prst="textNoShape">
+                          <a:avLst/>
+                        </a:prstTxWarp>
+                        <a:noAutofit/>
+                      </wps:bodyPr>
+                    </wps:wsp>
+                  </a:graphicData>
+                </a:graphic>
+                <wp14:sizeRelH relativeFrom="margin">
+                  <wp14:pctWidth>0</wp14:pctWidth>
+                </wp14:sizeRelH>
+                <wp14:sizeRelV relativeFrom="margin">
+                  <wp14:pctHeight>0</wp14:pctHeight>
+                </wp14:sizeRelV>
+              </wp:anchor>
+            </w:drawing>
+          </mc:Choice>
+          <mc:Fallback>
+            <w:pict>
+              <v:shape w14:anchorId="7E27A3D8" id="Cuadro de texto 53" o:spid="_x0000_s1068" type="#_x0000_t202" style="position:absolute;margin-left:41.7pt;margin-top:122.3pt;width:30pt;height:18.75pt;z-index:251740160;visibility:visible;mso-wrap-style:square;mso-width-percent:0;mso-height-percent:0;mso-wrap-distance-left:9pt;mso-wrap-distance-top:0;mso-wrap-distance-right:9pt;mso-wrap-distance-bottom:0;mso-position-horizontal:absolute;mso-position-horizontal-relative:margin;mso-position-vertical:absolute;mso-position-vertical-relative:text;mso-width-percent:0;mso-height-percent:0;mso-width-relative:margin;mso-height-relative:margin;v-text-anchor:top" o:gfxdata="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" fillcolor="#c5e0b3 [1305]" strokeweight=".5pt">
+                <v:textbox>
+                  <w:txbxContent>
+                    <w:p>
+                      <w:pPr>
+                        <w:rPr>
+                          <w:lang w:val="en-US"/>
+                        </w:rPr>
+                      </w:pPr>
+                      <w:r>
+                        <w:rPr>
+                          <w:lang w:val="en-US"/>
+                        </w:rPr>
+                        <w:t>3</w:t>
+                      </w:r>
+                      <w:r>
+                        <w:rPr>
+                          <w:lang w:val="en-US"/>
+                        </w:rPr>
+                        <w:t>.2</w:t>
+                      </w:r>
+                    </w:p>
+                  </w:txbxContent>
+                </v:textbox>
+                <w10:wrap anchorx="margin"/>
+              </v:shape>
+            </w:pict>
+          </mc:Fallback>
+        </mc:AlternateContent>
+      </w:r>
+      <w:r>
+        <w:rPr>
+          <w:noProof/>
+          <w:lang w:eastAsia="es-EC"/>
+        </w:rPr>
+        <w:drawing>
+          <wp:anchor distT="0" distB="0" distL="114300" distR="114300" simplePos="0" relativeHeight="251735040" behindDoc="0" locked="0" layoutInCell="1" allowOverlap="1" wp14:anchorId="23EC1A95" wp14:editId="33C48020">
+            <wp:simplePos x="0" y="0"/>
+            <wp:positionH relativeFrom="column">
+              <wp:posOffset>81915</wp:posOffset>
+            </wp:positionH>
+            <wp:positionV relativeFrom="paragraph">
+              <wp:posOffset>334010</wp:posOffset>
+            </wp:positionV>
+            <wp:extent cx="5400040" cy="2058670"/>
+            <wp:effectExtent l="0" t="0" r="0" b="0"/>
+            <wp:wrapSquare wrapText="bothSides"/>
+            <wp:docPr id="50" name="Imagen 50"/>
+            <wp:cNvGraphicFramePr>
+              <a:graphicFrameLocks xmlns:a="http://schemas.openxmlformats.org/drawingml/2006/main" noChangeAspect="1"/>
+            </wp:cNvGraphicFramePr>
+            <a:graphic xmlns:a="http://schemas.openxmlformats.org/drawingml/2006/main">
+              <a:graphicData uri="http://schemas.openxmlformats.org/drawingml/2006/picture">
+                <pic:pic xmlns:pic="http://schemas.openxmlformats.org/drawingml/2006/picture">
+                  <pic:nvPicPr>
+                    <pic:cNvPr id="1" name=""/>
+                    <pic:cNvPicPr/>
+                  </pic:nvPicPr>
+                  <pic:blipFill>
+                    <a:blip r:embed="rId11">
+                      <a:extLst>
+                        <a:ext uri="{28A0092B-C50C-407E-A947-70E740481C1C}">
+                          <a14:useLocalDpi xmlns:a14="http://schemas.microsoft.com/office/drawing/2010/main" val="0"/>
+                        </a:ext>
+                      </a:extLst>
+                    </a:blip>
+                    <a:stretch>
+                      <a:fillRect/>
+                    </a:stretch>
+                  </pic:blipFill>
+                  <pic:spPr>
+                    <a:xfrm>
+                      <a:off x="0" y="0"/>
+                      <a:ext cx="5400040" cy="2058670"/>
+                    </a:xfrm>
+                    <a:prstGeom prst="rect">
+                      <a:avLst/>
+                    </a:prstGeom>
+                  </pic:spPr>
+                </pic:pic>
+              </a:graphicData>
+            </a:graphic>
+            <wp14:sizeRelH relativeFrom="page">
+              <wp14:pctWidth>0</wp14:pctWidth>
+            </wp14:sizeRelH>
+            <wp14:sizeRelV relativeFrom="page">
+              <wp14:pctHeight>0</wp14:pctHeight>
+            </wp14:sizeRelV>
+          </wp:anchor>
+        </w:drawing>
+      </w:r>
+      <w:r>
+        <w:tab/>
+        <w:t>Creación de Molde</w:t>
+      </w:r>
+    </w:p>
+    <w:p/>
+    <w:p>
+      <w:r>
+        <w:rPr>
+          <w:noProof/>
+          <w:lang w:eastAsia="es-EC"/>
+        </w:rPr>
+        <mc:AlternateContent>
+          <mc:Choice Requires="wps">
+            <w:drawing>
+              <wp:anchor distT="0" distB="0" distL="114300" distR="114300" simplePos="0" relativeHeight="251742208" behindDoc="0" locked="0" layoutInCell="1" allowOverlap="1" wp14:anchorId="4CA0A80F" wp14:editId="4A5C19A5">
+                <wp:simplePos x="0" y="0"/>
+                <wp:positionH relativeFrom="margin">
+                  <wp:align>center</wp:align>
+                </wp:positionH>
+                <wp:positionV relativeFrom="paragraph">
+                  <wp:posOffset>8255</wp:posOffset>
+                </wp:positionV>
+                <wp:extent cx="1933575" cy="552450"/>
+                <wp:effectExtent l="0" t="0" r="28575" b="19050"/>
+                <wp:wrapNone/>
+                <wp:docPr id="55" name="Cuadro de texto 55"/>
+                <wp:cNvGraphicFramePr/>
+                <a:graphic xmlns:a="http://schemas.openxmlformats.org/drawingml/2006/main">
+                  <a:graphicData uri="http://schemas.microsoft.com/office/word/2010/wordprocessingShape">
+                    <wps:wsp>
+                      <wps:cNvSpPr txBox="1"/>
+                      <wps:spPr>
+                        <a:xfrm>
+                          <a:off x="0" y="0"/>
+                          <a:ext cx="1933575" cy="552450"/>
+                        </a:xfrm>
+                        <a:prstGeom prst="rect">
+                          <a:avLst/>
+                        </a:prstGeom>
+                        <a:solidFill>
+                          <a:schemeClr val="lt1"/>
+                        </a:solidFill>
+                        <a:ln w="6350">
+                          <a:solidFill>
+                            <a:prstClr val="black"/>
+                          </a:solidFill>
+                        </a:ln>
+                        <a:effectLst/>
+                      </wps:spPr>
+                      <wps:style>
+                        <a:lnRef idx="0">
+                          <a:schemeClr val="accent1"/>
+                        </a:lnRef>
+                        <a:fillRef idx="0">
+                          <a:schemeClr val="accent1"/>
+                        </a:fillRef>
+                        <a:effectRef idx="0">
+                          <a:schemeClr val="accent1"/>
+                        </a:effectRef>
+                        <a:fontRef idx="minor">
+                          <a:schemeClr val="dk1"/>
+                        </a:fontRef>
+                      </wps:style>
+                      <wps:txbx>
+                        <w:txbxContent>
+                          <w:p>
+                            <w:pPr>
+                              <w:ind w:left="360"/>
+                            </w:pPr>
+                            <w:r>
+                              <w:t>3.1 Código del Molde</w:t>
+                            </w:r>
+                            <w:r>
+                              <w:br/>
+                              <w:t>3.2 Nombre del Molde</w:t>
+                            </w:r>
+                          </w:p>
+                        </w:txbxContent>
+                      </wps:txbx>
+                      <wps:bodyPr rot="0" spcFirstLastPara="0" vertOverflow="overflow" horzOverflow="overflow" vert="horz" wrap="square" lIns="91440" tIns="45720" rIns="91440" bIns="45720" numCol="1" spcCol="0" rtlCol="0" fromWordArt="0" anchor="t" anchorCtr="0" forceAA="0" compatLnSpc="1">
+                        <a:prstTxWarp prst="textNoShape">
+                          <a:avLst/>
+                        </a:prstTxWarp>
+                        <a:noAutofit/>
+                      </wps:bodyPr>
+                    </wps:wsp>
+                  </a:graphicData>
+                </a:graphic>
+                <wp14:sizeRelH relativeFrom="margin">
+                  <wp14:pctWidth>0</wp14:pctWidth>
+                </wp14:sizeRelH>
+                <wp14:sizeRelV relativeFrom="margin">
+                  <wp14:pctHeight>0</wp14:pctHeight>
+                </wp14:sizeRelV>
+              </wp:anchor>
+            </w:drawing>
+          </mc:Choice>
+          <mc:Fallback>
+            <w:pict>
+              <v:shape w14:anchorId="4CA0A80F" id="Cuadro de texto 55" o:spid="_x0000_s1069" type="#_x0000_t202" style="position:absolute;margin-left:0;margin-top:.65pt;width:152.25pt;height:43.5pt;z-index:251742208;visibility:visible;mso-wrap-style:square;mso-width-percent:0;mso-height-percent:0;mso-wrap-distance-left:9pt;mso-wrap-distance-top:0;mso-wrap-distance-right:9pt;mso-wrap-distance-bottom:0;mso-position-horizontal:center;mso-position-horizontal-relative:margin;mso-position-vertical:absolute;mso-position-vertical-relative:text;mso-width-percent:0;mso-height-percent:0;mso-width-relative:margin;mso-height-relative:margin;v-text-anchor:top" o:gfxdata="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" fillcolor="white [3201]" strokeweight=".5pt">
+                <v:textbox>
+                  <w:txbxContent>
+                    <w:p>
+                      <w:pPr>
+                        <w:ind w:left="360"/>
+                      </w:pPr>
+                      <w:r>
+                        <w:t>3.1 Código del Molde</w:t>
+                      </w:r>
+                      <w:r>
+                        <w:br/>
+                        <w:t>3.2 Nombre del Molde</w:t>
+                      </w:r>
+                    </w:p>
+                  </w:txbxContent>
+                </v:textbox>
+                <w10:wrap anchorx="margin"/>
+              </v:shape>
+            </w:pict>
+          </mc:Fallback>
+        </mc:AlternateContent>
+      </w:r>
+    </w:p>
+    <w:p/>
+    <w:p/>
+    <w:p/>
+    <w:p/>
+    <w:p/>
+    <w:p/>
+    <w:p/>
+    <w:p/>
+    <w:p/>
+    <w:p/>
+    <w:p/>
+    <w:p/>
+    <w:p/>
+    <w:p/>
+    <w:p/>
+    <w:p/>
+    <w:p/>
+    <w:p/>
+    <w:p/>
     <w:sectPr>
       <w:pgSz w:w="11906" w:h="16838"/>
       <w:pgMar w:top="1417" w:right="1701" w:bottom="1417" w:left="1701" w:header="720" w:footer="720" w:gutter="0"/>
@@ -1833,6 +5418,248 @@
     </w:sectPr>
   </w:body>
 </w:document>
+</file>
+
+<file path=word/numbering.xml><?xml version="1.0" encoding="utf-8"?>
+<w:numbering xmlns:wpc="http://schemas.microsoft.com/office/word/2010/wordprocessingCanvas" xmlns:mc="http://schemas.openxmlformats.org/markup-compatibility/2006" xmlns:o="urn:schemas-microsoft-com:office:office" xmlns:r="http://schemas.openxmlformats.org/officeDocument/2006/relationships" xmlns:m="http://schemas.openxmlformats.org/officeDocument/2006/math" xmlns:v="urn:schemas-microsoft-com:vml" xmlns:wp14="http://schemas.microsoft.com/office/word/2010/wordprocessingDrawing" xmlns:wp="http://schemas.openxmlformats.org/drawingml/2006/wordprocessingDrawing" xmlns:w10="urn:schemas-microsoft-com:office:word" xmlns:w="http://schemas.openxmlformats.org/wordprocessingml/2006/main" xmlns:w14="http://schemas.microsoft.com/office/word/2010/wordml" xmlns:w15="http://schemas.microsoft.com/office/word/2012/wordml" xmlns:wpg="http://schemas.microsoft.com/office/word/2010/wordprocessingGroup" xmlns:wpi="http://schemas.microsoft.com/office/word/2010/wordprocessingInk" xmlns:wne="http://schemas.microsoft.com/office/word/2006/wordml" xmlns:wps="http://schemas.microsoft.com/office/word/2010/wordprocessingShape" mc:Ignorable="w14 w15 wp14">
+  <w:abstractNum w:abstractNumId="0" w15:restartNumberingAfterBreak="0">
+    <w:nsid w:val="054E30E1"/>
+    <w:multiLevelType w:val="multilevel"/>
+    <w:tmpl w:val="E3A6D462"/>
+    <w:lvl w:ilvl="0">
+      <w:start w:val="2"/>
+      <w:numFmt w:val="decimal"/>
+      <w:lvlText w:val="%1"/>
+      <w:lvlJc w:val="left"/>
+      <w:pPr>
+        <w:ind w:left="360" w:hanging="360"/>
+      </w:pPr>
+      <w:rPr>
+        <w:rFonts w:hint="default"/>
+      </w:rPr>
+    </w:lvl>
+    <w:lvl w:ilvl="1">
+      <w:start w:val="1"/>
+      <w:numFmt w:val="decimal"/>
+      <w:lvlText w:val="%1.%2"/>
+      <w:lvlJc w:val="left"/>
+      <w:pPr>
+        <w:ind w:left="720" w:hanging="360"/>
+      </w:pPr>
+      <w:rPr>
+        <w:rFonts w:hint="default"/>
+      </w:rPr>
+    </w:lvl>
+    <w:lvl w:ilvl="2">
+      <w:start w:val="1"/>
+      <w:numFmt w:val="decimal"/>
+      <w:lvlText w:val="%1.%2.%3"/>
+      <w:lvlJc w:val="left"/>
+      <w:pPr>
+        <w:ind w:left="1440" w:hanging="720"/>
+      </w:pPr>
+      <w:rPr>
+        <w:rFonts w:hint="default"/>
+      </w:rPr>
+    </w:lvl>
+    <w:lvl w:ilvl="3">
+      <w:start w:val="1"/>
+      <w:numFmt w:val="decimal"/>
+      <w:lvlText w:val="%1.%2.%3.%4"/>
+      <w:lvlJc w:val="left"/>
+      <w:pPr>
+        <w:ind w:left="1800" w:hanging="720"/>
+      </w:pPr>
+      <w:rPr>
+        <w:rFonts w:hint="default"/>
+      </w:rPr>
+    </w:lvl>
+    <w:lvl w:ilvl="4">
+      <w:start w:val="1"/>
+      <w:numFmt w:val="decimal"/>
+      <w:lvlText w:val="%1.%2.%3.%4.%5"/>
+      <w:lvlJc w:val="left"/>
+      <w:pPr>
+        <w:ind w:left="2520" w:hanging="1080"/>
+      </w:pPr>
+      <w:rPr>
+        <w:rFonts w:hint="default"/>
+      </w:rPr>
+    </w:lvl>
+    <w:lvl w:ilvl="5">
+      <w:start w:val="1"/>
+      <w:numFmt w:val="decimal"/>
+      <w:lvlText w:val="%1.%2.%3.%4.%5.%6"/>
+      <w:lvlJc w:val="left"/>
+      <w:pPr>
+        <w:ind w:left="2880" w:hanging="1080"/>
+      </w:pPr>
+      <w:rPr>
+        <w:rFonts w:hint="default"/>
+      </w:rPr>
+    </w:lvl>
+    <w:lvl w:ilvl="6">
+      <w:start w:val="1"/>
+      <w:numFmt w:val="decimal"/>
+      <w:lvlText w:val="%1.%2.%3.%4.%5.%6.%7"/>
+      <w:lvlJc w:val="left"/>
+      <w:pPr>
+        <w:ind w:left="3600" w:hanging="1440"/>
+      </w:pPr>
+      <w:rPr>
+        <w:rFonts w:hint="default"/>
+      </w:rPr>
+    </w:lvl>
+    <w:lvl w:ilvl="7">
+      <w:start w:val="1"/>
+      <w:numFmt w:val="decimal"/>
+      <w:lvlText w:val="%1.%2.%3.%4.%5.%6.%7.%8"/>
+      <w:lvlJc w:val="left"/>
+      <w:pPr>
+        <w:ind w:left="3960" w:hanging="1440"/>
+      </w:pPr>
+      <w:rPr>
+        <w:rFonts w:hint="default"/>
+      </w:rPr>
+    </w:lvl>
+    <w:lvl w:ilvl="8">
+      <w:start w:val="1"/>
+      <w:numFmt w:val="decimal"/>
+      <w:lvlText w:val="%1.%2.%3.%4.%5.%6.%7.%8.%9"/>
+      <w:lvlJc w:val="left"/>
+      <w:pPr>
+        <w:ind w:left="4320" w:hanging="1440"/>
+      </w:pPr>
+      <w:rPr>
+        <w:rFonts w:hint="default"/>
+      </w:rPr>
+    </w:lvl>
+  </w:abstractNum>
+  <w:abstractNum w:abstractNumId="1" w15:restartNumberingAfterBreak="0">
+    <w:nsid w:val="63800350"/>
+    <w:multiLevelType w:val="multilevel"/>
+    <w:tmpl w:val="A3F45088"/>
+    <w:lvl w:ilvl="0">
+      <w:start w:val="1"/>
+      <w:numFmt w:val="decimal"/>
+      <w:lvlText w:val="%1."/>
+      <w:lvlJc w:val="left"/>
+      <w:pPr>
+        <w:ind w:left="720" w:hanging="360"/>
+      </w:pPr>
+    </w:lvl>
+    <w:lvl w:ilvl="1">
+      <w:start w:val="1"/>
+      <w:numFmt w:val="decimal"/>
+      <w:isLgl/>
+      <w:lvlText w:val="%1.%2"/>
+      <w:lvlJc w:val="left"/>
+      <w:pPr>
+        <w:ind w:left="720" w:hanging="360"/>
+      </w:pPr>
+      <w:rPr>
+        <w:rFonts w:hint="default"/>
+      </w:rPr>
+    </w:lvl>
+    <w:lvl w:ilvl="2">
+      <w:start w:val="1"/>
+      <w:numFmt w:val="decimal"/>
+      <w:isLgl/>
+      <w:lvlText w:val="%1.%2.%3"/>
+      <w:lvlJc w:val="left"/>
+      <w:pPr>
+        <w:ind w:left="1080" w:hanging="720"/>
+      </w:pPr>
+      <w:rPr>
+        <w:rFonts w:hint="default"/>
+      </w:rPr>
+    </w:lvl>
+    <w:lvl w:ilvl="3">
+      <w:start w:val="1"/>
+      <w:numFmt w:val="decimal"/>
+      <w:isLgl/>
+      <w:lvlText w:val="%1.%2.%3.%4"/>
+      <w:lvlJc w:val="left"/>
+      <w:pPr>
+        <w:ind w:left="1080" w:hanging="720"/>
+      </w:pPr>
+      <w:rPr>
+        <w:rFonts w:hint="default"/>
+      </w:rPr>
+    </w:lvl>
+    <w:lvl w:ilvl="4">
+      <w:start w:val="1"/>
+      <w:numFmt w:val="decimal"/>
+      <w:isLgl/>
+      <w:lvlText w:val="%1.%2.%3.%4.%5"/>
+      <w:lvlJc w:val="left"/>
+      <w:pPr>
+        <w:ind w:left="1440" w:hanging="1080"/>
+      </w:pPr>
+      <w:rPr>
+        <w:rFonts w:hint="default"/>
+      </w:rPr>
+    </w:lvl>
+    <w:lvl w:ilvl="5">
+      <w:start w:val="1"/>
+      <w:numFmt w:val="decimal"/>
+      <w:isLgl/>
+      <w:lvlText w:val="%1.%2.%3.%4.%5.%6"/>
+      <w:lvlJc w:val="left"/>
+      <w:pPr>
+        <w:ind w:left="1440" w:hanging="1080"/>
+      </w:pPr>
+      <w:rPr>
+        <w:rFonts w:hint="default"/>
+      </w:rPr>
+    </w:lvl>
+    <w:lvl w:ilvl="6">
+      <w:start w:val="1"/>
+      <w:numFmt w:val="decimal"/>
+      <w:isLgl/>
+      <w:lvlText w:val="%1.%2.%3.%4.%5.%6.%7"/>
+      <w:lvlJc w:val="left"/>
+      <w:pPr>
+        <w:ind w:left="1800" w:hanging="1440"/>
+      </w:pPr>
+      <w:rPr>
+        <w:rFonts w:hint="default"/>
+      </w:rPr>
+    </w:lvl>
+    <w:lvl w:ilvl="7">
+      <w:start w:val="1"/>
+      <w:numFmt w:val="decimal"/>
+      <w:isLgl/>
+      <w:lvlText w:val="%1.%2.%3.%4.%5.%6.%7.%8"/>
+      <w:lvlJc w:val="left"/>
+      <w:pPr>
+        <w:ind w:left="1800" w:hanging="1440"/>
+      </w:pPr>
+      <w:rPr>
+        <w:rFonts w:hint="default"/>
+      </w:rPr>
+    </w:lvl>
+    <w:lvl w:ilvl="8">
+      <w:start w:val="1"/>
+      <w:numFmt w:val="decimal"/>
+      <w:isLgl/>
+      <w:lvlText w:val="%1.%2.%3.%4.%5.%6.%7.%8.%9"/>
+      <w:lvlJc w:val="left"/>
+      <w:pPr>
+        <w:ind w:left="1800" w:hanging="1440"/>
+      </w:pPr>
+      <w:rPr>
+        <w:rFonts w:hint="default"/>
+      </w:rPr>
+    </w:lvl>
+  </w:abstractNum>
+  <w:num w:numId="1">
+    <w:abstractNumId w:val="1"/>
+  </w:num>
+  <w:num w:numId="2">
+    <w:abstractNumId w:val="0"/>
+  </w:num>
+</w:numbering>
 </file>
 
 <file path=word/styles.xml><?xml version="1.0" encoding="utf-8"?>
@@ -2329,6 +6156,17 @@
       <w:u w:val="single"/>
     </w:rPr>
   </w:style>
+  <w:style w:type="paragraph" w:styleId="Prrafodelista">
+    <w:name w:val="List Paragraph"/>
+    <w:basedOn w:val="Normal"/>
+    <w:uiPriority w:val="34"/>
+    <w:qFormat/>
+    <w:rsid w:val="004E01DE"/>
+    <w:pPr>
+      <w:ind w:left="720"/>
+      <w:contextualSpacing/>
+    </w:pPr>
+  </w:style>
 </w:styles>
 </file>
 

</xml_diff>